<commit_message>
Added PID and correct the range of roll and pitch form -50, 50 to -100, 100 in  Ground Code
</commit_message>
<xml_diff>
--- a/Book/Graduation Book.docx
+++ b/Book/Graduation Book.docx
@@ -1926,10 +1926,16 @@
           <w:lang w:bidi="ar-EG"/>
         </w:rPr>
         <w:drawing>
-          <wp:inline distT="0" distB="0" distL="0" distR="0" wp14:anchorId="723AD1CA" wp14:editId="43D18737">
+          <wp:inline distT="0" distB="0" distL="0" distR="0" wp14:anchorId="723AD1CA" wp14:editId="46DDF55D">
             <wp:extent cx="5095875" cy="3038475"/>
             <wp:effectExtent l="0" t="0" r="9525" b="9525"/>
-            <wp:docPr id="1534624648" name="Picture 1"/>
+            <wp:docPr id="1534624648" name="Picture 1">
+              <a:extLst xmlns:a="http://schemas.openxmlformats.org/drawingml/2006/main">
+                <a:ext uri="{C183D7F6-B498-43B3-948B-1728B52AA6E4}">
+                  <adec:decorative xmlns:adec="http://schemas.microsoft.com/office/drawing/2017/decorative" val="1"/>
+                </a:ext>
+              </a:extLst>
+            </wp:docPr>
             <wp:cNvGraphicFramePr>
               <a:graphicFrameLocks xmlns:a="http://schemas.openxmlformats.org/drawingml/2006/main" noChangeAspect="1"/>
             </wp:cNvGraphicFramePr>
@@ -1937,7 +1943,13 @@
               <a:graphicData uri="http://schemas.openxmlformats.org/drawingml/2006/picture">
                 <pic:pic xmlns:pic="http://schemas.openxmlformats.org/drawingml/2006/picture">
                   <pic:nvPicPr>
-                    <pic:cNvPr id="0" name="Picture 4"/>
+                    <pic:cNvPr id="1534624648" name="Picture 1">
+                      <a:extLst>
+                        <a:ext uri="{C183D7F6-B498-43B3-948B-1728B52AA6E4}">
+                          <adec:decorative xmlns:adec="http://schemas.microsoft.com/office/drawing/2017/decorative" val="1"/>
+                        </a:ext>
+                      </a:extLst>
+                    </pic:cNvPr>
                     <pic:cNvPicPr>
                       <a:picLocks noChangeAspect="1" noChangeArrowheads="1"/>
                     </pic:cNvPicPr>
@@ -3118,10 +3130,16 @@
           <w:noProof/>
         </w:rPr>
         <w:drawing>
-          <wp:inline distT="0" distB="0" distL="0" distR="0" wp14:anchorId="200970D2" wp14:editId="5F61FDDB">
+          <wp:inline distT="0" distB="0" distL="0" distR="0" wp14:anchorId="200970D2" wp14:editId="4C1ACC59">
             <wp:extent cx="5943600" cy="3002915"/>
             <wp:effectExtent l="0" t="0" r="0" b="6985"/>
-            <wp:docPr id="1427941147" name="Picture 1"/>
+            <wp:docPr id="1427941147" name="Picture 1">
+              <a:extLst xmlns:a="http://schemas.openxmlformats.org/drawingml/2006/main">
+                <a:ext uri="{C183D7F6-B498-43B3-948B-1728B52AA6E4}">
+                  <adec:decorative xmlns:adec="http://schemas.microsoft.com/office/drawing/2017/decorative" val="1"/>
+                </a:ext>
+              </a:extLst>
+            </wp:docPr>
             <wp:cNvGraphicFramePr>
               <a:graphicFrameLocks xmlns:a="http://schemas.openxmlformats.org/drawingml/2006/main" noChangeAspect="1"/>
             </wp:cNvGraphicFramePr>
@@ -3129,7 +3147,13 @@
               <a:graphicData uri="http://schemas.openxmlformats.org/drawingml/2006/picture">
                 <pic:pic xmlns:pic="http://schemas.openxmlformats.org/drawingml/2006/picture">
                   <pic:nvPicPr>
-                    <pic:cNvPr id="0" name="Picture 4"/>
+                    <pic:cNvPr id="1427941147" name="Picture 1">
+                      <a:extLst>
+                        <a:ext uri="{C183D7F6-B498-43B3-948B-1728B52AA6E4}">
+                          <adec:decorative xmlns:adec="http://schemas.microsoft.com/office/drawing/2017/decorative" val="1"/>
+                        </a:ext>
+                      </a:extLst>
+                    </pic:cNvPr>
                     <pic:cNvPicPr>
                       <a:picLocks noChangeAspect="1" noChangeArrowheads="1"/>
                     </pic:cNvPicPr>
@@ -3293,10 +3317,16 @@
           <w14:ligatures w14:val="none"/>
         </w:rPr>
         <w:drawing>
-          <wp:inline distT="0" distB="0" distL="0" distR="0" wp14:anchorId="1801A23B" wp14:editId="0EDBBA32">
+          <wp:inline distT="0" distB="0" distL="0" distR="0" wp14:anchorId="1801A23B" wp14:editId="3B1E4AD3">
             <wp:extent cx="5943600" cy="1905000"/>
             <wp:effectExtent l="0" t="0" r="0" b="0"/>
-            <wp:docPr id="1138745565" name="Picture 1"/>
+            <wp:docPr id="1138745565" name="Picture 1">
+              <a:extLst xmlns:a="http://schemas.openxmlformats.org/drawingml/2006/main">
+                <a:ext uri="{C183D7F6-B498-43B3-948B-1728B52AA6E4}">
+                  <adec:decorative xmlns:adec="http://schemas.microsoft.com/office/drawing/2017/decorative" val="1"/>
+                </a:ext>
+              </a:extLst>
+            </wp:docPr>
             <wp:cNvGraphicFramePr>
               <a:graphicFrameLocks xmlns:a="http://schemas.openxmlformats.org/drawingml/2006/main" noChangeAspect="1"/>
             </wp:cNvGraphicFramePr>
@@ -3304,7 +3334,13 @@
               <a:graphicData uri="http://schemas.openxmlformats.org/drawingml/2006/picture">
                 <pic:pic xmlns:pic="http://schemas.openxmlformats.org/drawingml/2006/picture">
                   <pic:nvPicPr>
-                    <pic:cNvPr id="1138745565" name=""/>
+                    <pic:cNvPr id="1138745565" name="Picture 1">
+                      <a:extLst>
+                        <a:ext uri="{C183D7F6-B498-43B3-948B-1728B52AA6E4}">
+                          <adec:decorative xmlns:adec="http://schemas.microsoft.com/office/drawing/2017/decorative" val="1"/>
+                        </a:ext>
+                      </a:extLst>
+                    </pic:cNvPr>
                     <pic:cNvPicPr/>
                   </pic:nvPicPr>
                   <pic:blipFill>
@@ -8135,37 +8171,7 @@
             <w:rPr>
               <w:rFonts w:ascii="Cambria Math" w:hAnsi="Cambria Math" w:cstheme="majorBidi"/>
             </w:rPr>
-            <m:t>Angle (Gyro)=Previous Angle</m:t>
-          </m:r>
-          <m:r>
-            <w:rPr>
-              <w:rFonts w:ascii="Cambria Math" w:hAnsi="Cambria Math" w:cstheme="majorBidi"/>
-            </w:rPr>
-            <m:t>+(</m:t>
-          </m:r>
-          <m:r>
-            <w:rPr>
-              <w:rFonts w:ascii="Cambria Math" w:hAnsi="Cambria Math" w:cstheme="majorBidi"/>
-            </w:rPr>
-            <m:t>Angular Velocity</m:t>
-          </m:r>
-          <m:r>
-            <w:rPr>
-              <w:rFonts w:ascii="Cambria Math" w:hAnsi="Cambria Math" w:cstheme="majorBidi"/>
-            </w:rPr>
-            <m:t>×</m:t>
-          </m:r>
-          <m:r>
-            <w:rPr>
-              <w:rFonts w:ascii="Cambria Math" w:hAnsi="Cambria Math" w:cstheme="majorBidi"/>
-            </w:rPr>
-            <m:t>Δt</m:t>
-          </m:r>
-          <m:r>
-            <w:rPr>
-              <w:rFonts w:ascii="Cambria Math" w:hAnsi="Cambria Math" w:cstheme="majorBidi"/>
-            </w:rPr>
-            <m:t>)</m:t>
+            <m:t>Angle (Gyro)=Previous Angle+(Angular Velocity×Δt)</m:t>
           </m:r>
         </m:oMath>
       </m:oMathPara>
@@ -8241,61 +8247,7 @@
             <w:rPr>
               <w:rFonts w:ascii="Cambria Math" w:hAnsi="Cambria Math" w:cstheme="majorBidi"/>
             </w:rPr>
-            <m:t>Filtered Angle=α</m:t>
-          </m:r>
-          <m:r>
-            <w:rPr>
-              <w:rFonts w:ascii="Cambria Math" w:hAnsi="Cambria Math" w:cstheme="majorBidi"/>
-            </w:rPr>
-            <m:t>(</m:t>
-          </m:r>
-          <m:r>
-            <w:rPr>
-              <w:rFonts w:ascii="Cambria Math" w:hAnsi="Cambria Math" w:cstheme="majorBidi"/>
-            </w:rPr>
-            <m:t>Angle (Gyro)</m:t>
-          </m:r>
-          <m:r>
-            <w:rPr>
-              <w:rFonts w:ascii="Cambria Math" w:hAnsi="Cambria Math" w:cstheme="majorBidi"/>
-            </w:rPr>
-            <m:t>)+(</m:t>
-          </m:r>
-          <m:r>
-            <w:rPr>
-              <w:rFonts w:ascii="Cambria Math" w:hAnsi="Cambria Math" w:cstheme="majorBidi"/>
-            </w:rPr>
-            <m:t>1</m:t>
-          </m:r>
-          <m:r>
-            <w:rPr>
-              <w:rFonts w:ascii="Cambria Math" w:hAnsi="Cambria Math" w:cstheme="majorBidi"/>
-            </w:rPr>
-            <m:t>-</m:t>
-          </m:r>
-          <m:r>
-            <w:rPr>
-              <w:rFonts w:ascii="Cambria Math" w:hAnsi="Cambria Math" w:cstheme="majorBidi"/>
-            </w:rPr>
-            <m:t>α</m:t>
-          </m:r>
-          <m:r>
-            <w:rPr>
-              <w:rFonts w:ascii="Cambria Math" w:hAnsi="Cambria Math" w:cstheme="majorBidi"/>
-            </w:rPr>
-            <m:t>)(</m:t>
-          </m:r>
-          <m:r>
-            <w:rPr>
-              <w:rFonts w:ascii="Cambria Math" w:hAnsi="Cambria Math" w:cstheme="majorBidi"/>
-            </w:rPr>
-            <m:t>Angle (Accel)</m:t>
-          </m:r>
-          <m:r>
-            <w:rPr>
-              <w:rFonts w:ascii="Cambria Math" w:hAnsi="Cambria Math" w:cstheme="majorBidi"/>
-            </w:rPr>
-            <m:t>)</m:t>
+            <m:t>Filtered Angle=α(Angle (Gyro))+(1-α)(Angle (Accel))</m:t>
           </m:r>
         </m:oMath>
       </m:oMathPara>
@@ -8942,14 +8894,7 @@
           <w:rStyle w:val="CodingChar"/>
           <w:rFonts w:eastAsiaTheme="majorEastAsia"/>
         </w:rPr>
-        <w:t>x, y, z)</w:t>
-      </w:r>
-      <w:r>
-        <w:rPr>
-          <w:rStyle w:val="CodingChar"/>
-          <w:rFonts w:eastAsiaTheme="majorEastAsia"/>
-        </w:rPr>
-        <w:t>.</w:t>
+        <w:t>x, y, z).</w:t>
       </w:r>
     </w:p>
     <w:p>
@@ -10012,13 +9957,7 @@
         <w:rPr>
           <w:rFonts w:asciiTheme="majorBidi" w:hAnsiTheme="majorBidi" w:cstheme="majorBidi"/>
         </w:rPr>
-        <w:t xml:space="preserve"> </w:t>
-      </w:r>
-      <w:r>
-        <w:rPr>
-          <w:rFonts w:asciiTheme="majorBidi" w:hAnsiTheme="majorBidi" w:cstheme="majorBidi"/>
-        </w:rPr>
-        <w:t>​ gets integrated, causing the yaw value to drift.</w:t>
+        <w:t xml:space="preserve"> ​ gets integrated, causing the yaw value to drift.</w:t>
       </w:r>
     </w:p>
     <w:p>
@@ -10404,8 +10343,380 @@
             <w:rPr>
               <w:rFonts w:ascii="Cambria Math" w:hAnsi="Cambria Math" w:cstheme="majorBidi"/>
             </w:rPr>
-            <m:t>Filtered Yaw=α(Yaw (Gyro))+(1-α)(Yaw (Magnetometer)</m:t>
+            <m:t>Filtered Yaw=α(Yaw (Gyro))+(1-α)(Yaw (Magnetometer))</m:t>
           </m:r>
+        </m:oMath>
+      </m:oMathPara>
+    </w:p>
+    <w:p>
+      <w:pPr>
+        <w:pStyle w:val="Code"/>
+        <w:numPr>
+          <w:ilvl w:val="1"/>
+          <w:numId w:val="27"/>
+        </w:numPr>
+        <w:rPr>
+          <w:rFonts w:asciiTheme="majorBidi" w:hAnsiTheme="majorBidi" w:cstheme="majorBidi"/>
+        </w:rPr>
+      </w:pPr>
+      <w:r>
+        <w:rPr>
+          <w:rFonts w:asciiTheme="majorBidi" w:hAnsiTheme="majorBidi" w:cstheme="majorBidi"/>
+        </w:rPr>
+        <w:t>Here:</w:t>
+      </w:r>
+    </w:p>
+    <w:p>
+      <w:pPr>
+        <w:pStyle w:val="Code"/>
+        <w:numPr>
+          <w:ilvl w:val="2"/>
+          <w:numId w:val="27"/>
+        </w:numPr>
+        <w:rPr>
+          <w:rFonts w:asciiTheme="majorBidi" w:hAnsiTheme="majorBidi" w:cstheme="majorBidi"/>
+        </w:rPr>
+      </w:pPr>
+      <m:oMath>
+        <m:r>
+          <w:rPr>
+            <w:rFonts w:ascii="Cambria Math" w:hAnsi="Cambria Math" w:cstheme="majorBidi"/>
+          </w:rPr>
+          <m:t>α</m:t>
+        </m:r>
+      </m:oMath>
+      <w:r>
+        <w:rPr>
+          <w:rFonts w:asciiTheme="majorBidi" w:hAnsiTheme="majorBidi" w:cstheme="majorBidi"/>
+        </w:rPr>
+        <w:t xml:space="preserve"> is a tuning parameter (0.98) that balances responsiveness and stability.</w:t>
+      </w:r>
+    </w:p>
+    <w:p>
+      <w:pPr>
+        <w:pStyle w:val="Code"/>
+        <w:numPr>
+          <w:ilvl w:val="2"/>
+          <w:numId w:val="27"/>
+        </w:numPr>
+        <w:rPr>
+          <w:rFonts w:asciiTheme="majorBidi" w:hAnsiTheme="majorBidi" w:cstheme="majorBidi"/>
+        </w:rPr>
+      </w:pPr>
+      <w:r>
+        <w:rPr>
+          <w:rFonts w:asciiTheme="majorBidi" w:hAnsiTheme="majorBidi" w:cstheme="majorBidi"/>
+        </w:rPr>
+        <w:t>The gyroscope contributes rapid changes, while the magnetometer corrects drift over time.</w:t>
+      </w:r>
+    </w:p>
+    <w:p>
+      <w:pPr>
+        <w:pStyle w:val="Code"/>
+        <w:rPr>
+          <w:rFonts w:asciiTheme="majorBidi" w:hAnsiTheme="majorBidi" w:cstheme="majorBidi"/>
+        </w:rPr>
+      </w:pPr>
+      <w:r>
+        <w:rPr>
+          <w:rFonts w:asciiTheme="majorBidi" w:hAnsiTheme="majorBidi" w:cstheme="majorBidi"/>
+        </w:rPr>
+        <w:t>By integrating a magnetometer and applying a complementary filter, the cumulative drift problem in yaw calculations is effectively resolved, enhancing the overall reliability of orientation systems</w:t>
+      </w:r>
+      <w:r>
+        <w:rPr>
+          <w:rFonts w:asciiTheme="majorBidi" w:hAnsiTheme="majorBidi" w:cstheme="majorBidi"/>
+        </w:rPr>
+        <w:t>.</w:t>
+      </w:r>
+    </w:p>
+    <w:p>
+      <w:pPr>
+        <w:pStyle w:val="Code"/>
+        <w:numPr>
+          <w:ilvl w:val="0"/>
+          <w:numId w:val="1"/>
+        </w:numPr>
+        <w:rPr>
+          <w:rFonts w:asciiTheme="majorBidi" w:hAnsiTheme="majorBidi" w:cstheme="majorBidi"/>
+          <w:b/>
+          <w:bCs/>
+          <w:sz w:val="22"/>
+          <w:szCs w:val="22"/>
+        </w:rPr>
+      </w:pPr>
+      <w:r>
+        <w:rPr>
+          <w:rFonts w:asciiTheme="majorBidi" w:hAnsiTheme="majorBidi" w:cstheme="majorBidi"/>
+          <w:b/>
+          <w:bCs/>
+          <w:sz w:val="22"/>
+          <w:szCs w:val="22"/>
+        </w:rPr>
+        <w:t>HMC5883L 3-Axis Magnetometer Sensor</w:t>
+      </w:r>
+    </w:p>
+    <w:p>
+      <w:pPr>
+        <w:pStyle w:val="Code"/>
+        <w:numPr>
+          <w:ilvl w:val="1"/>
+          <w:numId w:val="1"/>
+        </w:numPr>
+        <w:rPr>
+          <w:rFonts w:asciiTheme="majorBidi" w:hAnsiTheme="majorBidi" w:cstheme="majorBidi"/>
+        </w:rPr>
+      </w:pPr>
+      <w:r>
+        <w:rPr>
+          <w:rFonts w:asciiTheme="majorBidi" w:hAnsiTheme="majorBidi" w:cstheme="majorBidi"/>
+        </w:rPr>
+        <w:t>Overview</w:t>
+      </w:r>
+    </w:p>
+    <w:p>
+      <w:pPr>
+        <w:pStyle w:val="Code"/>
+        <w:rPr>
+          <w:rFonts w:asciiTheme="majorBidi" w:hAnsiTheme="majorBidi" w:cstheme="majorBidi"/>
+        </w:rPr>
+      </w:pPr>
+      <w:r>
+        <w:rPr>
+          <w:rFonts w:asciiTheme="majorBidi" w:hAnsiTheme="majorBidi" w:cstheme="majorBidi"/>
+        </w:rPr>
+        <w:t>The HMC5883L is a 3-axis digital magnetometer designed to measure magnetic fields in three perpendicular axes (X, Y, and Z). It is widely used in applications such as:</w:t>
+      </w:r>
+    </w:p>
+    <w:p>
+      <w:pPr>
+        <w:pStyle w:val="Code"/>
+        <w:numPr>
+          <w:ilvl w:val="0"/>
+          <w:numId w:val="28"/>
+        </w:numPr>
+        <w:rPr>
+          <w:rFonts w:asciiTheme="majorBidi" w:hAnsiTheme="majorBidi" w:cstheme="majorBidi"/>
+        </w:rPr>
+      </w:pPr>
+      <w:r>
+        <w:rPr>
+          <w:rFonts w:asciiTheme="majorBidi" w:hAnsiTheme="majorBidi" w:cstheme="majorBidi"/>
+        </w:rPr>
+        <w:t>Compassing: Determining heading or direction relative to the Earth's magnetic field.</w:t>
+      </w:r>
+    </w:p>
+    <w:p>
+      <w:pPr>
+        <w:pStyle w:val="Code"/>
+        <w:numPr>
+          <w:ilvl w:val="0"/>
+          <w:numId w:val="28"/>
+        </w:numPr>
+        <w:rPr>
+          <w:rFonts w:asciiTheme="majorBidi" w:hAnsiTheme="majorBidi" w:cstheme="majorBidi"/>
+        </w:rPr>
+      </w:pPr>
+      <w:r>
+        <w:rPr>
+          <w:rFonts w:asciiTheme="majorBidi" w:hAnsiTheme="majorBidi" w:cstheme="majorBidi"/>
+        </w:rPr>
+        <w:t>Navigation: Assisting in orientation and positioning systems.</w:t>
+      </w:r>
+    </w:p>
+    <w:p>
+      <w:pPr>
+        <w:pStyle w:val="Code"/>
+        <w:numPr>
+          <w:ilvl w:val="0"/>
+          <w:numId w:val="28"/>
+        </w:numPr>
+        <w:rPr>
+          <w:rFonts w:asciiTheme="majorBidi" w:hAnsiTheme="majorBidi" w:cstheme="majorBidi"/>
+        </w:rPr>
+      </w:pPr>
+      <w:r>
+        <w:rPr>
+          <w:rFonts w:asciiTheme="majorBidi" w:hAnsiTheme="majorBidi" w:cstheme="majorBidi"/>
+        </w:rPr>
+        <w:t>Robotics: Enabling robots to sense and navigate their environment.</w:t>
+      </w:r>
+    </w:p>
+    <w:p>
+      <w:pPr>
+        <w:pStyle w:val="Code"/>
+        <w:numPr>
+          <w:ilvl w:val="0"/>
+          <w:numId w:val="28"/>
+        </w:numPr>
+        <w:rPr>
+          <w:rFonts w:asciiTheme="majorBidi" w:hAnsiTheme="majorBidi" w:cstheme="majorBidi"/>
+        </w:rPr>
+      </w:pPr>
+      <w:r>
+        <w:rPr>
+          <w:rFonts w:asciiTheme="majorBidi" w:hAnsiTheme="majorBidi" w:cstheme="majorBidi"/>
+        </w:rPr>
+        <w:t>Consumer Electronics: Used in smartphones, tablets, and wearables for orientation sensing.</w:t>
+      </w:r>
+    </w:p>
+    <w:p>
+      <w:pPr>
+        <w:pStyle w:val="Code"/>
+        <w:rPr>
+          <w:rFonts w:asciiTheme="majorBidi" w:hAnsiTheme="majorBidi" w:cstheme="majorBidi"/>
+        </w:rPr>
+      </w:pPr>
+      <w:r>
+        <w:rPr>
+          <w:rFonts w:asciiTheme="majorBidi" w:hAnsiTheme="majorBidi" w:cstheme="majorBidi"/>
+        </w:rPr>
+        <w:t>The sensor communicates via the I2C protocol, making it easy to interface with microcontrollers like Arduino</w:t>
+      </w:r>
+      <w:r>
+        <w:rPr>
+          <w:rFonts w:asciiTheme="majorBidi" w:hAnsiTheme="majorBidi" w:cstheme="majorBidi"/>
+        </w:rPr>
+        <w:t>.</w:t>
+      </w:r>
+    </w:p>
+    <w:p>
+      <w:pPr>
+        <w:pStyle w:val="Code"/>
+        <w:numPr>
+          <w:ilvl w:val="1"/>
+          <w:numId w:val="1"/>
+        </w:numPr>
+        <w:rPr>
+          <w:rFonts w:asciiTheme="majorBidi" w:hAnsiTheme="majorBidi" w:cstheme="majorBidi"/>
+        </w:rPr>
+      </w:pPr>
+      <w:r>
+        <w:rPr>
+          <w:rFonts w:asciiTheme="majorBidi" w:hAnsiTheme="majorBidi" w:cstheme="majorBidi"/>
+        </w:rPr>
+        <w:t>Operating Principle</w:t>
+      </w:r>
+    </w:p>
+    <w:p>
+      <w:pPr>
+        <w:pStyle w:val="Code"/>
+        <w:numPr>
+          <w:ilvl w:val="2"/>
+          <w:numId w:val="1"/>
+        </w:numPr>
+        <w:rPr>
+          <w:rFonts w:asciiTheme="majorBidi" w:hAnsiTheme="majorBidi" w:cstheme="majorBidi"/>
+        </w:rPr>
+      </w:pPr>
+      <w:r>
+        <w:rPr>
+          <w:rFonts w:asciiTheme="majorBidi" w:hAnsiTheme="majorBidi" w:cstheme="majorBidi"/>
+        </w:rPr>
+        <w:t>Magnetic Field Measurement</w:t>
+      </w:r>
+    </w:p>
+    <w:p>
+      <w:pPr>
+        <w:pStyle w:val="Code"/>
+        <w:rPr>
+          <w:rFonts w:asciiTheme="majorBidi" w:hAnsiTheme="majorBidi" w:cstheme="majorBidi"/>
+        </w:rPr>
+      </w:pPr>
+      <w:r>
+        <w:rPr>
+          <w:rFonts w:asciiTheme="majorBidi" w:hAnsiTheme="majorBidi" w:cstheme="majorBidi"/>
+        </w:rPr>
+        <w:t xml:space="preserve">The HMC5883L measures the Earth's magnetic field using its </w:t>
+      </w:r>
+      <w:r>
+        <w:rPr>
+          <w:rFonts w:asciiTheme="majorBidi" w:hAnsiTheme="majorBidi" w:cstheme="majorBidi"/>
+        </w:rPr>
+        <w:t>magneto resistive</w:t>
+      </w:r>
+      <w:r>
+        <w:rPr>
+          <w:rFonts w:asciiTheme="majorBidi" w:hAnsiTheme="majorBidi" w:cstheme="majorBidi"/>
+        </w:rPr>
+        <w:t xml:space="preserve"> sensors. Each axis (X, Y, Z) outputs a voltage proportional to the magnetic field strength. The ADC converts these voltages into digital values, which are then processed to calculate the heading or direction.</w:t>
+      </w:r>
+    </w:p>
+    <w:p>
+      <w:pPr>
+        <w:pStyle w:val="Code"/>
+        <w:numPr>
+          <w:ilvl w:val="2"/>
+          <w:numId w:val="1"/>
+        </w:numPr>
+        <w:rPr>
+          <w:rFonts w:asciiTheme="majorBidi" w:hAnsiTheme="majorBidi" w:cstheme="majorBidi"/>
+        </w:rPr>
+      </w:pPr>
+      <w:r>
+        <w:rPr>
+          <w:rFonts w:asciiTheme="majorBidi" w:hAnsiTheme="majorBidi" w:cstheme="majorBidi"/>
+        </w:rPr>
+        <w:t>Heading Calculation</w:t>
+      </w:r>
+    </w:p>
+    <w:p>
+      <w:pPr>
+        <w:pStyle w:val="Code"/>
+        <w:rPr>
+          <w:rFonts w:asciiTheme="majorBidi" w:hAnsiTheme="majorBidi" w:cstheme="majorBidi"/>
+        </w:rPr>
+      </w:pPr>
+      <w:r>
+        <w:rPr>
+          <w:rFonts w:asciiTheme="majorBidi" w:hAnsiTheme="majorBidi" w:cstheme="majorBidi"/>
+        </w:rPr>
+        <w:t>The heading (direction) is calculated using the arctangent of the Y and X axis data:</w:t>
+      </w:r>
+    </w:p>
+    <w:p>
+      <w:pPr>
+        <w:pStyle w:val="Code"/>
+        <w:jc w:val="center"/>
+        <w:rPr>
+          <w:rFonts w:asciiTheme="majorBidi" w:hAnsiTheme="majorBidi" w:cstheme="majorBidi"/>
+        </w:rPr>
+      </w:pPr>
+      <m:oMathPara>
+        <m:oMath>
+          <m:r>
+            <w:rPr>
+              <w:rFonts w:ascii="Cambria Math" w:hAnsi="Cambria Math" w:cstheme="majorBidi"/>
+            </w:rPr>
+            <m:t>Heading=arctan⁡(</m:t>
+          </m:r>
+          <m:f>
+            <m:fPr>
+              <m:ctrlPr>
+                <w:rPr>
+                  <w:rFonts w:ascii="Cambria Math" w:hAnsi="Cambria Math" w:cstheme="majorBidi"/>
+                  <w:i/>
+                  <w:iCs/>
+                </w:rPr>
+              </m:ctrlPr>
+            </m:fPr>
+            <m:num>
+              <m:r>
+                <w:rPr>
+                  <w:rFonts w:ascii="Cambria Math" w:hAnsi="Cambria Math" w:cstheme="majorBidi"/>
+                </w:rPr>
+                <m:t>Y</m:t>
+              </m:r>
+            </m:num>
+            <m:den>
+              <m:r>
+                <w:rPr>
+                  <w:rFonts w:ascii="Cambria Math" w:hAnsi="Cambria Math" w:cstheme="majorBidi"/>
+                </w:rPr>
+                <m:t>X</m:t>
+              </m:r>
+            </m:den>
+          </m:f>
           <m:r>
             <w:rPr>
               <w:rFonts w:ascii="Cambria Math" w:hAnsi="Cambria Math" w:cstheme="majorBidi"/>
@@ -10419,44 +10730,377 @@
       <w:pPr>
         <w:pStyle w:val="Code"/>
         <w:numPr>
-          <w:ilvl w:val="1"/>
-          <w:numId w:val="27"/>
-        </w:numPr>
-        <w:rPr>
-          <w:rFonts w:asciiTheme="majorBidi" w:hAnsiTheme="majorBidi" w:cstheme="majorBidi"/>
-        </w:rPr>
-      </w:pPr>
-      <w:r>
-        <w:rPr>
-          <w:rFonts w:asciiTheme="majorBidi" w:hAnsiTheme="majorBidi" w:cstheme="majorBidi"/>
-        </w:rPr>
-        <w:t>Here:</w:t>
-      </w:r>
-    </w:p>
-    <w:p>
-      <w:pPr>
-        <w:pStyle w:val="Code"/>
-        <w:numPr>
-          <w:ilvl w:val="2"/>
-          <w:numId w:val="27"/>
-        </w:numPr>
-        <w:rPr>
-          <w:rFonts w:asciiTheme="majorBidi" w:hAnsiTheme="majorBidi" w:cstheme="majorBidi"/>
-        </w:rPr>
-      </w:pPr>
+          <w:ilvl w:val="0"/>
+          <w:numId w:val="29"/>
+        </w:numPr>
+        <w:rPr>
+          <w:rFonts w:asciiTheme="majorBidi" w:hAnsiTheme="majorBidi" w:cstheme="majorBidi"/>
+        </w:rPr>
+      </w:pPr>
+      <w:r>
+        <w:rPr>
+          <w:rFonts w:asciiTheme="majorBidi" w:hAnsiTheme="majorBidi" w:cstheme="majorBidi"/>
+        </w:rPr>
+        <w:lastRenderedPageBreak/>
+        <w:t>If </w:t>
+      </w:r>
       <m:oMath>
         <m:r>
           <w:rPr>
             <w:rFonts w:ascii="Cambria Math" w:hAnsi="Cambria Math" w:cstheme="majorBidi"/>
           </w:rPr>
-          <m:t>α</m:t>
+          <m:t>X&gt;0</m:t>
         </m:r>
       </m:oMath>
       <w:r>
         <w:rPr>
           <w:rFonts w:asciiTheme="majorBidi" w:hAnsiTheme="majorBidi" w:cstheme="majorBidi"/>
         </w:rPr>
-        <w:t xml:space="preserve"> is a tuning parameter (0.98) that balances responsiveness and stability.</w:t>
+        <w:t>, the heading is:</w:t>
+      </w:r>
+    </w:p>
+    <w:p>
+      <w:pPr>
+        <w:pStyle w:val="Code"/>
+        <w:jc w:val="center"/>
+        <w:rPr>
+          <w:rFonts w:asciiTheme="majorBidi" w:hAnsiTheme="majorBidi" w:cstheme="majorBidi"/>
+        </w:rPr>
+      </w:pPr>
+      <m:oMathPara>
+        <m:oMath>
+          <m:r>
+            <w:rPr>
+              <w:rFonts w:ascii="Cambria Math" w:hAnsi="Cambria Math" w:cstheme="majorBidi"/>
+            </w:rPr>
+            <m:t>Heading=90</m:t>
+          </m:r>
+          <m:r>
+            <w:rPr>
+              <w:rFonts w:ascii="Cambria Math" w:hAnsi="Cambria Math" w:cs="Cambria Math"/>
+            </w:rPr>
+            <m:t>°</m:t>
+          </m:r>
+          <m:r>
+            <w:rPr>
+              <w:rFonts w:ascii="Cambria Math" w:hAnsi="Cambria Math"/>
+            </w:rPr>
+            <m:t>-</m:t>
+          </m:r>
+          <m:r>
+            <w:rPr>
+              <w:rFonts w:ascii="Cambria Math" w:hAnsi="Cambria Math" w:cstheme="majorBidi"/>
+            </w:rPr>
+            <m:t>arctan</m:t>
+          </m:r>
+          <m:r>
+            <w:rPr>
+              <w:rFonts w:ascii="Cambria Math" w:hAnsi="Cambria Math"/>
+            </w:rPr>
+            <m:t>⁡</m:t>
+          </m:r>
+          <m:r>
+            <w:rPr>
+              <w:rFonts w:ascii="Cambria Math" w:hAnsi="Cambria Math" w:cstheme="majorBidi"/>
+            </w:rPr>
+            <m:t>(</m:t>
+          </m:r>
+          <m:f>
+            <m:fPr>
+              <m:ctrlPr>
+                <w:rPr>
+                  <w:rFonts w:ascii="Cambria Math" w:hAnsi="Cambria Math" w:cstheme="majorBidi"/>
+                  <w:i/>
+                  <w:iCs/>
+                </w:rPr>
+              </m:ctrlPr>
+            </m:fPr>
+            <m:num>
+              <m:r>
+                <w:rPr>
+                  <w:rFonts w:ascii="Cambria Math" w:hAnsi="Cambria Math" w:cstheme="majorBidi"/>
+                </w:rPr>
+                <m:t>Y</m:t>
+              </m:r>
+            </m:num>
+            <m:den>
+              <m:r>
+                <w:rPr>
+                  <w:rFonts w:ascii="Cambria Math" w:hAnsi="Cambria Math" w:cstheme="majorBidi"/>
+                </w:rPr>
+                <m:t>X</m:t>
+              </m:r>
+            </m:den>
+          </m:f>
+          <m:r>
+            <w:rPr>
+              <w:rFonts w:ascii="Cambria Math" w:hAnsi="Cambria Math" w:cstheme="majorBidi"/>
+            </w:rPr>
+            <m:t>​)</m:t>
+          </m:r>
+        </m:oMath>
+      </m:oMathPara>
+    </w:p>
+    <w:p>
+      <w:pPr>
+        <w:pStyle w:val="Code"/>
+        <w:numPr>
+          <w:ilvl w:val="0"/>
+          <w:numId w:val="29"/>
+        </w:numPr>
+        <w:rPr>
+          <w:rFonts w:asciiTheme="majorBidi" w:hAnsiTheme="majorBidi" w:cstheme="majorBidi"/>
+        </w:rPr>
+      </w:pPr>
+      <w:r>
+        <w:rPr>
+          <w:rFonts w:asciiTheme="majorBidi" w:hAnsiTheme="majorBidi" w:cstheme="majorBidi"/>
+        </w:rPr>
+        <w:t>If </w:t>
+      </w:r>
+      <m:oMath>
+        <m:r>
+          <w:rPr>
+            <w:rFonts w:ascii="Cambria Math" w:hAnsi="Cambria Math" w:cstheme="majorBidi"/>
+          </w:rPr>
+          <m:t>X&lt;0</m:t>
+        </m:r>
+      </m:oMath>
+      <w:r>
+        <w:rPr>
+          <w:rFonts w:asciiTheme="majorBidi" w:hAnsiTheme="majorBidi" w:cstheme="majorBidi"/>
+        </w:rPr>
+        <w:t>, the heading is:</w:t>
+      </w:r>
+    </w:p>
+    <w:p>
+      <w:pPr>
+        <w:pStyle w:val="Code"/>
+        <w:jc w:val="center"/>
+        <w:rPr>
+          <w:rFonts w:asciiTheme="majorBidi" w:hAnsiTheme="majorBidi" w:cstheme="majorBidi"/>
+        </w:rPr>
+      </w:pPr>
+      <m:oMathPara>
+        <m:oMath>
+          <m:r>
+            <w:rPr>
+              <w:rFonts w:ascii="Cambria Math" w:hAnsi="Cambria Math" w:cstheme="majorBidi"/>
+            </w:rPr>
+            <m:t>Heading=270</m:t>
+          </m:r>
+          <m:r>
+            <w:rPr>
+              <w:rFonts w:ascii="Cambria Math" w:hAnsi="Cambria Math" w:cstheme="majorBidi"/>
+            </w:rPr>
+            <m:t>°</m:t>
+          </m:r>
+          <m:r>
+            <w:rPr>
+              <w:rFonts w:ascii="Cambria Math" w:hAnsi="Cambria Math"/>
+            </w:rPr>
+            <m:t>-</m:t>
+          </m:r>
+          <m:r>
+            <w:rPr>
+              <w:rFonts w:ascii="Cambria Math" w:hAnsi="Cambria Math" w:cstheme="majorBidi"/>
+            </w:rPr>
+            <m:t>arctan</m:t>
+          </m:r>
+          <m:r>
+            <w:rPr>
+              <w:rFonts w:ascii="Cambria Math" w:hAnsi="Cambria Math"/>
+            </w:rPr>
+            <m:t>⁡</m:t>
+          </m:r>
+          <m:r>
+            <w:rPr>
+              <w:rFonts w:ascii="Cambria Math" w:hAnsi="Cambria Math" w:cstheme="majorBidi"/>
+            </w:rPr>
+            <m:t>(</m:t>
+          </m:r>
+          <m:f>
+            <m:fPr>
+              <m:ctrlPr>
+                <w:rPr>
+                  <w:rFonts w:ascii="Cambria Math" w:hAnsi="Cambria Math" w:cstheme="majorBidi"/>
+                  <w:i/>
+                  <w:iCs/>
+                </w:rPr>
+              </m:ctrlPr>
+            </m:fPr>
+            <m:num>
+              <m:r>
+                <w:rPr>
+                  <w:rFonts w:ascii="Cambria Math" w:hAnsi="Cambria Math" w:cstheme="majorBidi"/>
+                </w:rPr>
+                <m:t>Y</m:t>
+              </m:r>
+            </m:num>
+            <m:den>
+              <m:r>
+                <w:rPr>
+                  <w:rFonts w:ascii="Cambria Math" w:hAnsi="Cambria Math" w:cstheme="majorBidi"/>
+                </w:rPr>
+                <m:t>X</m:t>
+              </m:r>
+            </m:den>
+          </m:f>
+          <m:r>
+            <w:rPr>
+              <w:rFonts w:ascii="Cambria Math" w:hAnsi="Cambria Math" w:cstheme="majorBidi"/>
+            </w:rPr>
+            <m:t>)</m:t>
+          </m:r>
+        </m:oMath>
+      </m:oMathPara>
+    </w:p>
+    <w:p>
+      <w:pPr>
+        <w:pStyle w:val="Code"/>
+        <w:numPr>
+          <w:ilvl w:val="0"/>
+          <w:numId w:val="29"/>
+        </w:numPr>
+        <w:rPr>
+          <w:rFonts w:asciiTheme="majorBidi" w:hAnsiTheme="majorBidi" w:cstheme="majorBidi"/>
+        </w:rPr>
+      </w:pPr>
+      <w:r>
+        <w:rPr>
+          <w:rFonts w:asciiTheme="majorBidi" w:hAnsiTheme="majorBidi" w:cstheme="majorBidi"/>
+        </w:rPr>
+        <w:t>If </w:t>
+      </w:r>
+      <m:oMath>
+        <m:r>
+          <w:rPr>
+            <w:rFonts w:ascii="Cambria Math" w:hAnsi="Cambria Math" w:cstheme="majorBidi"/>
+          </w:rPr>
+          <m:t>X=</m:t>
+        </m:r>
+        <m:r>
+          <w:rPr>
+            <w:rFonts w:ascii="Cambria Math" w:hAnsi="Cambria Math" w:cstheme="majorBidi"/>
+          </w:rPr>
+          <m:t xml:space="preserve"> </m:t>
+        </m:r>
+        <m:r>
+          <w:rPr>
+            <w:rFonts w:ascii="Cambria Math" w:hAnsi="Cambria Math" w:cstheme="majorBidi"/>
+          </w:rPr>
+          <m:t>0</m:t>
+        </m:r>
+      </m:oMath>
+      <w:r>
+        <w:rPr>
+          <w:rFonts w:asciiTheme="majorBidi" w:hAnsiTheme="majorBidi" w:cstheme="majorBidi"/>
+        </w:rPr>
+        <w:t>:</w:t>
+      </w:r>
+    </w:p>
+    <w:p>
+      <w:pPr>
+        <w:pStyle w:val="Code"/>
+        <w:numPr>
+          <w:ilvl w:val="1"/>
+          <w:numId w:val="29"/>
+        </w:numPr>
+        <w:rPr>
+          <w:rFonts w:asciiTheme="majorBidi" w:hAnsiTheme="majorBidi" w:cstheme="majorBidi"/>
+        </w:rPr>
+      </w:pPr>
+      <w:r>
+        <w:rPr>
+          <w:rFonts w:asciiTheme="majorBidi" w:hAnsiTheme="majorBidi" w:cstheme="majorBidi"/>
+        </w:rPr>
+        <w:t>If </w:t>
+      </w:r>
+      <m:oMath>
+        <m:r>
+          <w:rPr>
+            <w:rFonts w:ascii="Cambria Math" w:hAnsi="Cambria Math" w:cstheme="majorBidi"/>
+          </w:rPr>
+          <m:t>Y&lt;0</m:t>
+        </m:r>
+      </m:oMath>
+      <w:r>
+        <w:rPr>
+          <w:rFonts w:asciiTheme="majorBidi" w:hAnsiTheme="majorBidi" w:cstheme="majorBidi"/>
+        </w:rPr>
+        <w:t>, the heading is </w:t>
+      </w:r>
+      <m:oMath>
+        <m:r>
+          <w:rPr>
+            <w:rFonts w:ascii="Cambria Math" w:hAnsi="Cambria Math" w:cstheme="majorBidi"/>
+          </w:rPr>
+          <m:t>180</m:t>
+        </m:r>
+        <m:r>
+          <w:rPr>
+            <w:rFonts w:ascii="Cambria Math" w:hAnsi="Cambria Math" w:cstheme="majorBidi"/>
+          </w:rPr>
+          <m:t>°</m:t>
+        </m:r>
+      </m:oMath>
+      <w:r>
+        <w:rPr>
+          <w:rFonts w:asciiTheme="majorBidi" w:hAnsiTheme="majorBidi" w:cstheme="majorBidi"/>
+        </w:rPr>
+        <w:t>.</w:t>
+      </w:r>
+    </w:p>
+    <w:p>
+      <w:pPr>
+        <w:pStyle w:val="Code"/>
+        <w:numPr>
+          <w:ilvl w:val="1"/>
+          <w:numId w:val="29"/>
+        </w:numPr>
+        <w:rPr>
+          <w:rFonts w:asciiTheme="majorBidi" w:hAnsiTheme="majorBidi" w:cstheme="majorBidi"/>
+        </w:rPr>
+      </w:pPr>
+      <w:r>
+        <w:rPr>
+          <w:rFonts w:asciiTheme="majorBidi" w:hAnsiTheme="majorBidi" w:cstheme="majorBidi"/>
+        </w:rPr>
+        <w:t>If </w:t>
+      </w:r>
+      <m:oMath>
+        <m:r>
+          <w:rPr>
+            <w:rFonts w:ascii="Cambria Math" w:hAnsi="Cambria Math" w:cstheme="majorBidi"/>
+          </w:rPr>
+          <m:t>Y&gt;0</m:t>
+        </m:r>
+      </m:oMath>
+      <w:r>
+        <w:rPr>
+          <w:rFonts w:asciiTheme="majorBidi" w:hAnsiTheme="majorBidi" w:cstheme="majorBidi"/>
+        </w:rPr>
+        <w:t>, the heading is </w:t>
+      </w:r>
+      <m:oMath>
+        <m:r>
+          <w:rPr>
+            <w:rFonts w:ascii="Cambria Math" w:hAnsi="Cambria Math" w:cstheme="majorBidi"/>
+          </w:rPr>
+          <m:t>0</m:t>
+        </m:r>
+        <m:r>
+          <w:rPr>
+            <w:rFonts w:ascii="Cambria Math" w:hAnsi="Cambria Math" w:cstheme="majorBidi"/>
+          </w:rPr>
+          <m:t>°</m:t>
+        </m:r>
+      </m:oMath>
+      <w:r>
+        <w:rPr>
+          <w:rFonts w:asciiTheme="majorBidi" w:hAnsiTheme="majorBidi" w:cstheme="majorBidi"/>
+        </w:rPr>
+        <w:t>.</w:t>
       </w:r>
     </w:p>
     <w:p>
@@ -10464,38 +11108,1728 @@
         <w:pStyle w:val="Code"/>
         <w:numPr>
           <w:ilvl w:val="2"/>
-          <w:numId w:val="27"/>
-        </w:numPr>
-        <w:rPr>
-          <w:rFonts w:asciiTheme="majorBidi" w:hAnsiTheme="majorBidi" w:cstheme="majorBidi"/>
-        </w:rPr>
-      </w:pPr>
-      <w:r>
-        <w:rPr>
-          <w:rFonts w:asciiTheme="majorBidi" w:hAnsiTheme="majorBidi" w:cstheme="majorBidi"/>
-        </w:rPr>
-        <w:t>The gyroscope contributes rapid changes, while the magnetometer corrects drift over time.</w:t>
-      </w:r>
-    </w:p>
-    <w:p>
-      <w:pPr>
-        <w:pStyle w:val="Code"/>
-        <w:rPr>
-          <w:rFonts w:asciiTheme="majorBidi" w:hAnsiTheme="majorBidi" w:cstheme="majorBidi"/>
-        </w:rPr>
-      </w:pPr>
-      <w:r>
-        <w:rPr>
-          <w:rFonts w:asciiTheme="majorBidi" w:hAnsiTheme="majorBidi" w:cstheme="majorBidi"/>
-        </w:rPr>
-        <w:t>By integrating a magnetometer and applying a complementary filter, the cumulative drift problem in yaw calculations is effectively resolved, enhancing the overall reliability of orientation systems</w:t>
-      </w:r>
-      <w:r>
-        <w:rPr>
-          <w:rFonts w:asciiTheme="majorBidi" w:hAnsiTheme="majorBidi" w:cstheme="majorBidi"/>
-        </w:rPr>
+          <w:numId w:val="1"/>
+        </w:numPr>
+        <w:rPr>
+          <w:rFonts w:asciiTheme="majorBidi" w:hAnsiTheme="majorBidi" w:cstheme="majorBidi"/>
+        </w:rPr>
+      </w:pPr>
+      <w:r>
+        <w:rPr>
+          <w:rFonts w:asciiTheme="majorBidi" w:hAnsiTheme="majorBidi" w:cstheme="majorBidi"/>
+        </w:rPr>
+        <w:t>Measurement Modes</w:t>
+      </w:r>
+    </w:p>
+    <w:p>
+      <w:pPr>
+        <w:pStyle w:val="Code"/>
+        <w:numPr>
+          <w:ilvl w:val="0"/>
+          <w:numId w:val="30"/>
+        </w:numPr>
+        <w:rPr>
+          <w:rFonts w:asciiTheme="majorBidi" w:hAnsiTheme="majorBidi" w:cstheme="majorBidi"/>
+        </w:rPr>
+      </w:pPr>
+      <w:r>
+        <w:rPr>
+          <w:rFonts w:asciiTheme="majorBidi" w:hAnsiTheme="majorBidi" w:cstheme="majorBidi"/>
+        </w:rPr>
+        <w:t>Single-Measurement Mode:</w:t>
+      </w:r>
+    </w:p>
+    <w:p>
+      <w:pPr>
+        <w:pStyle w:val="Code"/>
+        <w:numPr>
+          <w:ilvl w:val="1"/>
+          <w:numId w:val="30"/>
+        </w:numPr>
+        <w:rPr>
+          <w:rFonts w:asciiTheme="majorBidi" w:hAnsiTheme="majorBidi" w:cstheme="majorBidi"/>
+        </w:rPr>
+      </w:pPr>
+      <w:r>
+        <w:rPr>
+          <w:rFonts w:asciiTheme="majorBidi" w:hAnsiTheme="majorBidi" w:cstheme="majorBidi"/>
+        </w:rPr>
+        <w:t>The sensor takes a single reading and then enters idle mode.</w:t>
+      </w:r>
+    </w:p>
+    <w:p>
+      <w:pPr>
+        <w:pStyle w:val="Code"/>
+        <w:numPr>
+          <w:ilvl w:val="1"/>
+          <w:numId w:val="30"/>
+        </w:numPr>
+        <w:rPr>
+          <w:rFonts w:asciiTheme="majorBidi" w:hAnsiTheme="majorBidi" w:cstheme="majorBidi"/>
+        </w:rPr>
+      </w:pPr>
+      <w:r>
+        <w:rPr>
+          <w:rFonts w:asciiTheme="majorBidi" w:hAnsiTheme="majorBidi" w:cstheme="majorBidi"/>
+        </w:rPr>
+        <w:t>Suitable for low-power applications.</w:t>
+      </w:r>
+    </w:p>
+    <w:p>
+      <w:pPr>
+        <w:pStyle w:val="Code"/>
+        <w:numPr>
+          <w:ilvl w:val="0"/>
+          <w:numId w:val="30"/>
+        </w:numPr>
+        <w:rPr>
+          <w:rFonts w:asciiTheme="majorBidi" w:hAnsiTheme="majorBidi" w:cstheme="majorBidi"/>
+        </w:rPr>
+      </w:pPr>
+      <w:r>
+        <w:rPr>
+          <w:rFonts w:asciiTheme="majorBidi" w:hAnsiTheme="majorBidi" w:cstheme="majorBidi"/>
+        </w:rPr>
+        <w:t>Continuous-Measurement Mode:</w:t>
+      </w:r>
+    </w:p>
+    <w:p>
+      <w:pPr>
+        <w:pStyle w:val="Code"/>
+        <w:numPr>
+          <w:ilvl w:val="1"/>
+          <w:numId w:val="30"/>
+        </w:numPr>
+        <w:rPr>
+          <w:rFonts w:asciiTheme="majorBidi" w:hAnsiTheme="majorBidi" w:cstheme="majorBidi"/>
+        </w:rPr>
+      </w:pPr>
+      <w:r>
+        <w:rPr>
+          <w:rFonts w:asciiTheme="majorBidi" w:hAnsiTheme="majorBidi" w:cstheme="majorBidi"/>
+        </w:rPr>
+        <w:t>The sensor continuously takes readings at a specified data rate.</w:t>
+      </w:r>
+    </w:p>
+    <w:p>
+      <w:pPr>
+        <w:pStyle w:val="Code"/>
+        <w:numPr>
+          <w:ilvl w:val="1"/>
+          <w:numId w:val="30"/>
+        </w:numPr>
+        <w:rPr>
+          <w:rFonts w:asciiTheme="majorBidi" w:hAnsiTheme="majorBidi" w:cstheme="majorBidi"/>
+        </w:rPr>
+      </w:pPr>
+      <w:r>
+        <w:rPr>
+          <w:rFonts w:asciiTheme="majorBidi" w:hAnsiTheme="majorBidi" w:cstheme="majorBidi"/>
+        </w:rPr>
+        <w:t>Ideal for real-time applications.</w:t>
+      </w:r>
+    </w:p>
+    <w:p>
+      <w:pPr>
+        <w:pStyle w:val="Code"/>
+        <w:numPr>
+          <w:ilvl w:val="1"/>
+          <w:numId w:val="1"/>
+        </w:numPr>
+        <w:rPr>
+          <w:rFonts w:asciiTheme="majorBidi" w:hAnsiTheme="majorBidi" w:cstheme="majorBidi"/>
+        </w:rPr>
+      </w:pPr>
+      <w:r>
+        <w:rPr>
+          <w:rFonts w:asciiTheme="majorBidi" w:hAnsiTheme="majorBidi" w:cstheme="majorBidi"/>
+        </w:rPr>
+        <w:t>Calibration</w:t>
+      </w:r>
+    </w:p>
+    <w:p>
+      <w:pPr>
+        <w:pStyle w:val="Code"/>
+        <w:rPr>
+          <w:rFonts w:asciiTheme="majorBidi" w:hAnsiTheme="majorBidi" w:cstheme="majorBidi"/>
+        </w:rPr>
+      </w:pPr>
+      <w:r>
+        <w:rPr>
+          <w:rFonts w:asciiTheme="majorBidi" w:hAnsiTheme="majorBidi" w:cstheme="majorBidi"/>
+        </w:rPr>
+        <w:t>The HMC5883L sensor may have inherent offsets and sensitivity variations due to manufacturing tolerances and external magnetic interference. Calibration ensures accurate and reliable measurements.</w:t>
+      </w:r>
+    </w:p>
+    <w:p>
+      <w:pPr>
+        <w:pStyle w:val="Code"/>
+        <w:numPr>
+          <w:ilvl w:val="2"/>
+          <w:numId w:val="1"/>
+        </w:numPr>
+        <w:rPr>
+          <w:rFonts w:asciiTheme="majorBidi" w:hAnsiTheme="majorBidi" w:cstheme="majorBidi"/>
+        </w:rPr>
+      </w:pPr>
+      <w:r>
+        <w:rPr>
+          <w:rFonts w:asciiTheme="majorBidi" w:hAnsiTheme="majorBidi" w:cstheme="majorBidi"/>
+        </w:rPr>
+        <w:t>Calibration Procedure</w:t>
+      </w:r>
+    </w:p>
+    <w:p>
+      <w:pPr>
+        <w:pStyle w:val="Code"/>
+        <w:numPr>
+          <w:ilvl w:val="0"/>
+          <w:numId w:val="32"/>
+        </w:numPr>
+        <w:rPr>
+          <w:rFonts w:asciiTheme="majorBidi" w:hAnsiTheme="majorBidi" w:cstheme="majorBidi"/>
+        </w:rPr>
+      </w:pPr>
+      <w:r>
+        <w:rPr>
+          <w:rFonts w:asciiTheme="majorBidi" w:hAnsiTheme="majorBidi" w:cstheme="majorBidi"/>
+        </w:rPr>
+        <w:t>Collect Raw Data:</w:t>
+      </w:r>
+    </w:p>
+    <w:p>
+      <w:pPr>
+        <w:pStyle w:val="Code"/>
+        <w:numPr>
+          <w:ilvl w:val="1"/>
+          <w:numId w:val="32"/>
+        </w:numPr>
+        <w:rPr>
+          <w:rFonts w:asciiTheme="majorBidi" w:hAnsiTheme="majorBidi" w:cstheme="majorBidi"/>
+        </w:rPr>
+      </w:pPr>
+      <w:r>
+        <w:rPr>
+          <w:rFonts w:asciiTheme="majorBidi" w:hAnsiTheme="majorBidi" w:cstheme="majorBidi"/>
+        </w:rPr>
+        <w:t>Rotate the sensor slowly in all directions (360° in the X-Y plane).</w:t>
+      </w:r>
+    </w:p>
+    <w:p>
+      <w:pPr>
+        <w:pStyle w:val="Code"/>
+        <w:numPr>
+          <w:ilvl w:val="1"/>
+          <w:numId w:val="32"/>
+        </w:numPr>
+        <w:rPr>
+          <w:rFonts w:asciiTheme="majorBidi" w:hAnsiTheme="majorBidi" w:cstheme="majorBidi"/>
+        </w:rPr>
+      </w:pPr>
+      <w:r>
+        <w:rPr>
+          <w:rFonts w:asciiTheme="majorBidi" w:hAnsiTheme="majorBidi" w:cstheme="majorBidi"/>
+        </w:rPr>
+        <w:t>Record the raw X, Y, and Z values for multiple orientations.</w:t>
+      </w:r>
+    </w:p>
+    <w:p>
+      <w:pPr>
+        <w:pStyle w:val="Code"/>
+        <w:numPr>
+          <w:ilvl w:val="0"/>
+          <w:numId w:val="32"/>
+        </w:numPr>
+        <w:rPr>
+          <w:rFonts w:asciiTheme="majorBidi" w:hAnsiTheme="majorBidi" w:cstheme="majorBidi"/>
+        </w:rPr>
+      </w:pPr>
+      <w:r>
+        <w:rPr>
+          <w:rFonts w:asciiTheme="majorBidi" w:hAnsiTheme="majorBidi" w:cstheme="majorBidi"/>
+        </w:rPr>
+        <w:t>Calculate Offsets:</w:t>
+      </w:r>
+    </w:p>
+    <w:p>
+      <w:pPr>
+        <w:pStyle w:val="Code"/>
+        <w:numPr>
+          <w:ilvl w:val="1"/>
+          <w:numId w:val="32"/>
+        </w:numPr>
+        <w:rPr>
+          <w:rFonts w:asciiTheme="majorBidi" w:hAnsiTheme="majorBidi" w:cstheme="majorBidi"/>
+        </w:rPr>
+      </w:pPr>
+      <w:r>
+        <w:rPr>
+          <w:rFonts w:asciiTheme="majorBidi" w:hAnsiTheme="majorBidi" w:cstheme="majorBidi"/>
+        </w:rPr>
+        <w:t>For each axis, calculate the average of the minimum and maximum values:</w:t>
+      </w:r>
+    </w:p>
+    <w:p>
+      <w:pPr>
+        <w:pStyle w:val="Code"/>
+        <w:jc w:val="center"/>
+        <w:rPr>
+          <w:rFonts w:asciiTheme="majorBidi" w:hAnsiTheme="majorBidi" w:cstheme="majorBidi"/>
+        </w:rPr>
+      </w:pPr>
+      <m:oMathPara>
+        <m:oMath>
+          <m:r>
+            <w:rPr>
+              <w:rFonts w:ascii="Cambria Math" w:hAnsi="Cambria Math" w:cstheme="majorBidi"/>
+            </w:rPr>
+            <m:t>Offset=</m:t>
+          </m:r>
+          <m:f>
+            <m:fPr>
+              <m:ctrlPr>
+                <w:rPr>
+                  <w:rFonts w:ascii="Cambria Math" w:hAnsi="Cambria Math" w:cstheme="majorBidi"/>
+                  <w:i/>
+                  <w:iCs/>
+                </w:rPr>
+              </m:ctrlPr>
+            </m:fPr>
+            <m:num>
+              <m:r>
+                <w:rPr>
+                  <w:rFonts w:ascii="Cambria Math" w:hAnsi="Cambria Math" w:cstheme="majorBidi"/>
+                </w:rPr>
+                <m:t>Max Value+Min Value</m:t>
+              </m:r>
+            </m:num>
+            <m:den>
+              <m:r>
+                <w:rPr>
+                  <w:rFonts w:ascii="Cambria Math" w:hAnsi="Cambria Math" w:cstheme="majorBidi"/>
+                </w:rPr>
+                <m:t>2</m:t>
+              </m:r>
+            </m:den>
+          </m:f>
+          <m:r>
+            <w:rPr>
+              <w:rFonts w:ascii="Cambria Math" w:hAnsi="Cambria Math" w:cstheme="majorBidi"/>
+            </w:rPr>
+            <m:t>​</m:t>
+          </m:r>
+        </m:oMath>
+      </m:oMathPara>
+    </w:p>
+    <w:p>
+      <w:pPr>
+        <w:pStyle w:val="Code"/>
+        <w:numPr>
+          <w:ilvl w:val="0"/>
+          <w:numId w:val="32"/>
+        </w:numPr>
+        <w:rPr>
+          <w:rFonts w:asciiTheme="majorBidi" w:hAnsiTheme="majorBidi" w:cstheme="majorBidi"/>
+        </w:rPr>
+      </w:pPr>
+      <w:r>
+        <w:rPr>
+          <w:rFonts w:asciiTheme="majorBidi" w:hAnsiTheme="majorBidi" w:cstheme="majorBidi"/>
+        </w:rPr>
+        <w:t>Calculate Scale Factors:</w:t>
+      </w:r>
+    </w:p>
+    <w:p>
+      <w:pPr>
+        <w:pStyle w:val="Code"/>
+        <w:numPr>
+          <w:ilvl w:val="1"/>
+          <w:numId w:val="32"/>
+        </w:numPr>
+        <w:rPr>
+          <w:rFonts w:asciiTheme="majorBidi" w:hAnsiTheme="majorBidi" w:cstheme="majorBidi"/>
+        </w:rPr>
+      </w:pPr>
+      <w:r>
+        <w:rPr>
+          <w:rFonts w:asciiTheme="majorBidi" w:hAnsiTheme="majorBidi" w:cstheme="majorBidi"/>
+        </w:rPr>
+        <w:t>Normalize the data to account for sensitivity differences between axes:</w:t>
+      </w:r>
+    </w:p>
+    <w:p>
+      <w:pPr>
+        <w:pStyle w:val="Code"/>
+        <w:jc w:val="center"/>
+        <w:rPr>
+          <w:rFonts w:asciiTheme="majorBidi" w:hAnsiTheme="majorBidi" w:cstheme="majorBidi"/>
+        </w:rPr>
+      </w:pPr>
+      <m:oMathPara>
+        <m:oMath>
+          <m:r>
+            <w:rPr>
+              <w:rFonts w:ascii="Cambria Math" w:hAnsi="Cambria Math" w:cstheme="majorBidi"/>
+            </w:rPr>
+            <m:t>Scale Factor=</m:t>
+          </m:r>
+          <m:f>
+            <m:fPr>
+              <m:ctrlPr>
+                <w:rPr>
+                  <w:rFonts w:ascii="Cambria Math" w:hAnsi="Cambria Math" w:cstheme="majorBidi"/>
+                  <w:i/>
+                  <w:iCs/>
+                </w:rPr>
+              </m:ctrlPr>
+            </m:fPr>
+            <m:num>
+              <m:r>
+                <w:rPr>
+                  <w:rFonts w:ascii="Cambria Math" w:hAnsi="Cambria Math" w:cstheme="majorBidi"/>
+                </w:rPr>
+                <m:t>Reference Value</m:t>
+              </m:r>
+            </m:num>
+            <m:den>
+              <m:r>
+                <w:rPr>
+                  <w:rFonts w:ascii="Cambria Math" w:hAnsi="Cambria Math" w:cstheme="majorBidi"/>
+                </w:rPr>
+                <m:t>Max Value-Min Value</m:t>
+              </m:r>
+            </m:den>
+          </m:f>
+          <m:r>
+            <w:rPr>
+              <w:rFonts w:ascii="Cambria Math" w:hAnsi="Cambria Math" w:cstheme="majorBidi"/>
+            </w:rPr>
+            <m:t>​</m:t>
+          </m:r>
+        </m:oMath>
+      </m:oMathPara>
+    </w:p>
+    <w:p>
+      <w:pPr>
+        <w:pStyle w:val="Code"/>
+        <w:numPr>
+          <w:ilvl w:val="0"/>
+          <w:numId w:val="32"/>
+        </w:numPr>
+        <w:rPr>
+          <w:rFonts w:asciiTheme="majorBidi" w:hAnsiTheme="majorBidi" w:cstheme="majorBidi"/>
+        </w:rPr>
+      </w:pPr>
+      <w:r>
+        <w:rPr>
+          <w:rFonts w:asciiTheme="majorBidi" w:hAnsiTheme="majorBidi" w:cstheme="majorBidi"/>
+        </w:rPr>
+        <w:t>Apply Calibration:</w:t>
+      </w:r>
+    </w:p>
+    <w:p>
+      <w:pPr>
+        <w:pStyle w:val="Code"/>
+        <w:numPr>
+          <w:ilvl w:val="1"/>
+          <w:numId w:val="32"/>
+        </w:numPr>
+        <w:rPr>
+          <w:rFonts w:asciiTheme="majorBidi" w:hAnsiTheme="majorBidi" w:cstheme="majorBidi"/>
+        </w:rPr>
+      </w:pPr>
+      <w:r>
+        <w:rPr>
+          <w:rFonts w:asciiTheme="majorBidi" w:hAnsiTheme="majorBidi" w:cstheme="majorBidi"/>
+        </w:rPr>
+        <w:t>Subtract the offsets and multiply by the scale factors to correct the raw data:</w:t>
+      </w:r>
+    </w:p>
+    <w:p>
+      <w:pPr>
+        <w:pStyle w:val="Code"/>
+        <w:jc w:val="center"/>
+        <w:rPr>
+          <w:rFonts w:asciiTheme="majorBidi" w:hAnsiTheme="majorBidi" w:cstheme="majorBidi"/>
+          <w:iCs/>
+        </w:rPr>
+      </w:pPr>
+      <m:oMathPara>
+        <m:oMath>
+          <m:r>
+            <w:rPr>
+              <w:rFonts w:ascii="Cambria Math" w:hAnsi="Cambria Math" w:cstheme="majorBidi"/>
+            </w:rPr>
+            <m:t>Corrected Value=(Raw Value-Offset)×Scale Factor</m:t>
+          </m:r>
+        </m:oMath>
+      </m:oMathPara>
+    </w:p>
+    <w:p>
+      <w:pPr>
+        <w:pStyle w:val="Code"/>
+        <w:numPr>
+          <w:ilvl w:val="1"/>
+          <w:numId w:val="1"/>
+        </w:numPr>
+        <w:rPr>
+          <w:rFonts w:asciiTheme="majorBidi" w:hAnsiTheme="majorBidi" w:cstheme="majorBidi"/>
+        </w:rPr>
+      </w:pPr>
+      <w:r>
+        <w:rPr>
+          <w:rFonts w:asciiTheme="majorBidi" w:hAnsiTheme="majorBidi" w:cstheme="majorBidi"/>
+        </w:rPr>
+        <w:t>Software Interface</w:t>
+      </w:r>
+    </w:p>
+    <w:p>
+      <w:pPr>
+        <w:pStyle w:val="Code"/>
+        <w:numPr>
+          <w:ilvl w:val="0"/>
+          <w:numId w:val="35"/>
+        </w:numPr>
+        <w:rPr>
+          <w:rFonts w:asciiTheme="majorBidi" w:hAnsiTheme="majorBidi" w:cstheme="majorBidi"/>
+        </w:rPr>
+      </w:pPr>
+      <w:r>
+        <w:rPr>
+          <w:rFonts w:asciiTheme="majorBidi" w:hAnsiTheme="majorBidi" w:cstheme="majorBidi"/>
+        </w:rPr>
+        <w:lastRenderedPageBreak/>
+        <w:t>Initialization</w:t>
+      </w:r>
+    </w:p>
+    <w:p>
+      <w:pPr>
+        <w:pStyle w:val="Code"/>
+        <w:numPr>
+          <w:ilvl w:val="1"/>
+          <w:numId w:val="35"/>
+        </w:numPr>
+        <w:rPr>
+          <w:rFonts w:asciiTheme="majorBidi" w:hAnsiTheme="majorBidi" w:cstheme="majorBidi"/>
+        </w:rPr>
+      </w:pPr>
+      <w:r>
+        <w:rPr>
+          <w:rFonts w:asciiTheme="majorBidi" w:hAnsiTheme="majorBidi" w:cstheme="majorBidi"/>
+        </w:rPr>
+        <w:t>Configure the I2C communication protocol.</w:t>
+      </w:r>
+    </w:p>
+    <w:p>
+      <w:pPr>
+        <w:pStyle w:val="Code"/>
+        <w:numPr>
+          <w:ilvl w:val="1"/>
+          <w:numId w:val="35"/>
+        </w:numPr>
+        <w:rPr>
+          <w:rFonts w:asciiTheme="majorBidi" w:hAnsiTheme="majorBidi" w:cstheme="majorBidi"/>
+        </w:rPr>
+      </w:pPr>
+      <w:r>
+        <w:rPr>
+          <w:rFonts w:asciiTheme="majorBidi" w:hAnsiTheme="majorBidi" w:cstheme="majorBidi"/>
+        </w:rPr>
+        <w:t>Set the sensor's configuration registers (e.g., data rate, gain, measurement mode).</w:t>
+      </w:r>
+    </w:p>
+    <w:p>
+      <w:pPr>
+        <w:pStyle w:val="Code"/>
+        <w:numPr>
+          <w:ilvl w:val="0"/>
+          <w:numId w:val="35"/>
+        </w:numPr>
+        <w:rPr>
+          <w:rFonts w:asciiTheme="majorBidi" w:hAnsiTheme="majorBidi" w:cstheme="majorBidi"/>
+        </w:rPr>
+      </w:pPr>
+      <w:r>
+        <w:rPr>
+          <w:rFonts w:asciiTheme="majorBidi" w:hAnsiTheme="majorBidi" w:cstheme="majorBidi"/>
+        </w:rPr>
+        <w:t>Data Acquisition</w:t>
+      </w:r>
+    </w:p>
+    <w:p>
+      <w:pPr>
+        <w:pStyle w:val="Code"/>
+        <w:numPr>
+          <w:ilvl w:val="1"/>
+          <w:numId w:val="35"/>
+        </w:numPr>
+        <w:rPr>
+          <w:rFonts w:asciiTheme="majorBidi" w:hAnsiTheme="majorBidi" w:cstheme="majorBidi"/>
+        </w:rPr>
+      </w:pPr>
+      <w:r>
+        <w:rPr>
+          <w:rFonts w:asciiTheme="majorBidi" w:hAnsiTheme="majorBidi" w:cstheme="majorBidi"/>
+        </w:rPr>
+        <w:t>Read the raw magnetic field data from the X, Y, and Z axis registers.</w:t>
+      </w:r>
+    </w:p>
+    <w:p>
+      <w:pPr>
+        <w:pStyle w:val="Code"/>
+        <w:numPr>
+          <w:ilvl w:val="1"/>
+          <w:numId w:val="35"/>
+        </w:numPr>
+        <w:rPr>
+          <w:rFonts w:asciiTheme="majorBidi" w:hAnsiTheme="majorBidi" w:cstheme="majorBidi"/>
+        </w:rPr>
+      </w:pPr>
+      <w:r>
+        <w:rPr>
+          <w:rFonts w:asciiTheme="majorBidi" w:hAnsiTheme="majorBidi" w:cstheme="majorBidi"/>
+        </w:rPr>
+        <w:t>Apply calibration coefficients to compensate for sensor offsets and sensitivity variations.</w:t>
+      </w:r>
+    </w:p>
+    <w:p>
+      <w:pPr>
+        <w:pStyle w:val="Code"/>
+        <w:numPr>
+          <w:ilvl w:val="1"/>
+          <w:numId w:val="35"/>
+        </w:numPr>
+        <w:rPr>
+          <w:rFonts w:asciiTheme="majorBidi" w:hAnsiTheme="majorBidi" w:cstheme="majorBidi"/>
+        </w:rPr>
+      </w:pPr>
+      <w:r>
+        <w:rPr>
+          <w:rFonts w:asciiTheme="majorBidi" w:hAnsiTheme="majorBidi" w:cstheme="majorBidi"/>
+        </w:rPr>
+        <w:t>Calculate the heading using the arctangent function.</w:t>
+      </w:r>
+    </w:p>
+    <w:p>
+      <w:pPr>
+        <w:pStyle w:val="Code"/>
+        <w:numPr>
+          <w:ilvl w:val="2"/>
+          <w:numId w:val="1"/>
+        </w:numPr>
+        <w:rPr>
+          <w:rFonts w:asciiTheme="majorBidi" w:hAnsiTheme="majorBidi" w:cstheme="majorBidi"/>
+        </w:rPr>
+      </w:pPr>
+      <w:r>
+        <w:rPr>
+          <w:rFonts w:asciiTheme="majorBidi" w:hAnsiTheme="majorBidi" w:cstheme="majorBidi"/>
+        </w:rPr>
+        <w:t>Pseudocode</w:t>
+      </w:r>
+    </w:p>
+    <w:p>
+      <w:pPr>
+        <w:pStyle w:val="Code"/>
+        <w:rPr>
+          <w:rFonts w:asciiTheme="majorBidi" w:hAnsiTheme="majorBidi" w:cstheme="majorBidi"/>
+        </w:rPr>
+      </w:pPr>
+      <w:r>
+        <w:rPr>
+          <w:rFonts w:asciiTheme="majorBidi" w:hAnsiTheme="majorBidi" w:cstheme="majorBidi"/>
+        </w:rPr>
+        <w:t>Header File</w:t>
+      </w:r>
+    </w:p>
+    <w:p>
+      <w:pPr>
+        <w:pStyle w:val="Coding"/>
+      </w:pPr>
+      <w:r>
+        <w:t>DECLARE FUNCTION initHMC5883</w:t>
+      </w:r>
+      <w:proofErr w:type="gramStart"/>
+      <w:r>
+        <w:t>L(</w:t>
+      </w:r>
+      <w:proofErr w:type="gramEnd"/>
+      <w:r>
+        <w:t>)</w:t>
+      </w:r>
+    </w:p>
+    <w:p>
+      <w:pPr>
+        <w:pStyle w:val="Coding"/>
+      </w:pPr>
+      <w:r>
+        <w:t xml:space="preserve">    DESCRIPTION: Initializes the HMC5883L sensor and configures its settings.</w:t>
+      </w:r>
+    </w:p>
+    <w:p>
+      <w:pPr>
+        <w:pStyle w:val="Coding"/>
+      </w:pPr>
+    </w:p>
+    <w:p>
+      <w:pPr>
+        <w:pStyle w:val="Coding"/>
+      </w:pPr>
+      <w:r>
+        <w:t xml:space="preserve">DECLARE FUNCTION </w:t>
+      </w:r>
+      <w:proofErr w:type="spellStart"/>
+      <w:r>
+        <w:t>setMeasurementMode</w:t>
+      </w:r>
+      <w:proofErr w:type="spellEnd"/>
+      <w:r>
+        <w:t>(mode)</w:t>
+      </w:r>
+    </w:p>
+    <w:p>
+      <w:pPr>
+        <w:pStyle w:val="Coding"/>
+      </w:pPr>
+      <w:r>
+        <w:t xml:space="preserve">    INPUT: mode (Integer)</w:t>
+      </w:r>
+    </w:p>
+    <w:p>
+      <w:pPr>
+        <w:pStyle w:val="Coding"/>
+      </w:pPr>
+      <w:r>
+        <w:t xml:space="preserve">    DESCRIPTION: Sets the measurement mode (single or continuous).</w:t>
+      </w:r>
+    </w:p>
+    <w:p>
+      <w:pPr>
+        <w:pStyle w:val="Coding"/>
+      </w:pPr>
+    </w:p>
+    <w:p>
+      <w:pPr>
+        <w:pStyle w:val="Coding"/>
+      </w:pPr>
+      <w:r>
+        <w:t xml:space="preserve">DECLARE FUNCTION </w:t>
+      </w:r>
+      <w:proofErr w:type="spellStart"/>
+      <w:r>
+        <w:t>setDataRate</w:t>
+      </w:r>
+      <w:proofErr w:type="spellEnd"/>
+      <w:r>
+        <w:t>(rate)</w:t>
+      </w:r>
+    </w:p>
+    <w:p>
+      <w:pPr>
+        <w:pStyle w:val="Coding"/>
+      </w:pPr>
+      <w:r>
+        <w:t xml:space="preserve">    INPUT: rate (Integer)</w:t>
+      </w:r>
+    </w:p>
+    <w:p>
+      <w:pPr>
+        <w:pStyle w:val="Coding"/>
+      </w:pPr>
+      <w:r>
+        <w:t xml:space="preserve">    DESCRIPTION: Sets the data output rate.</w:t>
+      </w:r>
+    </w:p>
+    <w:p>
+      <w:pPr>
+        <w:pStyle w:val="Coding"/>
+      </w:pPr>
+    </w:p>
+    <w:p>
+      <w:pPr>
+        <w:pStyle w:val="Coding"/>
+      </w:pPr>
+      <w:r>
+        <w:t xml:space="preserve">DECLARE FUNCTION </w:t>
+      </w:r>
+      <w:proofErr w:type="spellStart"/>
+      <w:r>
+        <w:t>setGain</w:t>
+      </w:r>
+      <w:proofErr w:type="spellEnd"/>
+      <w:r>
+        <w:t>(gain)</w:t>
+      </w:r>
+    </w:p>
+    <w:p>
+      <w:pPr>
+        <w:pStyle w:val="Coding"/>
+      </w:pPr>
+      <w:r>
+        <w:t xml:space="preserve">    INPUT: gain (Integer)</w:t>
+      </w:r>
+    </w:p>
+    <w:p>
+      <w:pPr>
+        <w:pStyle w:val="Coding"/>
+      </w:pPr>
+      <w:r>
+        <w:t xml:space="preserve">    DESCRIPTION: Sets the sensor gain.</w:t>
+      </w:r>
+    </w:p>
+    <w:p>
+      <w:pPr>
+        <w:pStyle w:val="Coding"/>
+      </w:pPr>
+    </w:p>
+    <w:p>
+      <w:pPr>
+        <w:pStyle w:val="Coding"/>
+      </w:pPr>
+      <w:r>
+        <w:t xml:space="preserve">DECLARE FUNCTION </w:t>
+      </w:r>
+      <w:proofErr w:type="spellStart"/>
+      <w:r>
+        <w:t>readRawData</w:t>
+      </w:r>
+      <w:proofErr w:type="spellEnd"/>
+      <w:r>
+        <w:t>(data)</w:t>
+      </w:r>
+    </w:p>
+    <w:p>
+      <w:pPr>
+        <w:pStyle w:val="Coding"/>
+      </w:pPr>
+      <w:r>
+        <w:t xml:space="preserve">    INPUT: data (Array of 3 integers)</w:t>
+      </w:r>
+    </w:p>
+    <w:p>
+      <w:pPr>
+        <w:pStyle w:val="Coding"/>
+      </w:pPr>
+      <w:r>
+        <w:t xml:space="preserve">    DESCRIPTION: Reads raw magnetic field data from the X, Y, and Z axes.</w:t>
+      </w:r>
+    </w:p>
+    <w:p>
+      <w:pPr>
+        <w:pStyle w:val="Coding"/>
+      </w:pPr>
+    </w:p>
+    <w:p>
+      <w:pPr>
+        <w:pStyle w:val="Coding"/>
+      </w:pPr>
+      <w:r>
+        <w:t xml:space="preserve">DECLARE FUNCTION </w:t>
+      </w:r>
+      <w:proofErr w:type="spellStart"/>
+      <w:proofErr w:type="gramStart"/>
+      <w:r>
+        <w:t>calibrateSensor</w:t>
+      </w:r>
+      <w:proofErr w:type="spellEnd"/>
+      <w:r>
+        <w:t>(</w:t>
+      </w:r>
+      <w:proofErr w:type="gramEnd"/>
+      <w:r>
+        <w:t xml:space="preserve">offsets, </w:t>
+      </w:r>
+      <w:proofErr w:type="spellStart"/>
+      <w:r>
+        <w:t>scaleFactors</w:t>
+      </w:r>
+      <w:proofErr w:type="spellEnd"/>
+      <w:r>
+        <w:t>)</w:t>
+      </w:r>
+    </w:p>
+    <w:p>
+      <w:pPr>
+        <w:pStyle w:val="Coding"/>
+      </w:pPr>
+      <w:r>
+        <w:t xml:space="preserve">    INPUT: offsets (Array of 3 floats), </w:t>
+      </w:r>
+      <w:proofErr w:type="spellStart"/>
+      <w:r>
+        <w:t>scaleFactors</w:t>
+      </w:r>
+      <w:proofErr w:type="spellEnd"/>
+      <w:r>
+        <w:t xml:space="preserve"> (Array of 3 floats)</w:t>
+      </w:r>
+    </w:p>
+    <w:p>
+      <w:pPr>
+        <w:pStyle w:val="Coding"/>
+      </w:pPr>
+      <w:r>
+        <w:t xml:space="preserve">    DESCRIPTION: Applies calibration offsets and scale factors to raw data.</w:t>
+      </w:r>
+    </w:p>
+    <w:p>
+      <w:pPr>
+        <w:pStyle w:val="Coding"/>
+      </w:pPr>
+    </w:p>
+    <w:p>
+      <w:pPr>
+        <w:pStyle w:val="Coding"/>
+      </w:pPr>
+      <w:r>
+        <w:t xml:space="preserve">DECLARE FUNCTION </w:t>
+      </w:r>
+      <w:proofErr w:type="spellStart"/>
+      <w:proofErr w:type="gramStart"/>
+      <w:r>
+        <w:t>calculateHeading</w:t>
+      </w:r>
+      <w:proofErr w:type="spellEnd"/>
+      <w:r>
+        <w:t>(</w:t>
+      </w:r>
+      <w:proofErr w:type="gramEnd"/>
+      <w:r>
+        <w:t>x, y) RETURNS Float</w:t>
+      </w:r>
+    </w:p>
+    <w:p>
+      <w:pPr>
+        <w:pStyle w:val="Coding"/>
+      </w:pPr>
+      <w:r>
+        <w:t xml:space="preserve">    INPUT: x (Float), y (Float)</w:t>
+      </w:r>
+    </w:p>
+    <w:p>
+      <w:pPr>
+        <w:pStyle w:val="Coding"/>
+      </w:pPr>
+      <w:r>
+        <w:t xml:space="preserve">    DESCRIPTION: Calculates the heading from X and Y axis data.</w:t>
+      </w:r>
+    </w:p>
+    <w:p>
+      <w:pPr>
+        <w:pStyle w:val="Coding"/>
+      </w:pPr>
+    </w:p>
+    <w:p>
+      <w:pPr>
+        <w:pStyle w:val="Coding"/>
+      </w:pPr>
+      <w:r>
+        <w:t xml:space="preserve">DECLARE FUNCTION </w:t>
+      </w:r>
+      <w:proofErr w:type="spellStart"/>
+      <w:proofErr w:type="gramStart"/>
+      <w:r>
+        <w:t>getHeading</w:t>
+      </w:r>
+      <w:proofErr w:type="spellEnd"/>
+      <w:r>
+        <w:t>(</w:t>
+      </w:r>
+      <w:proofErr w:type="gramEnd"/>
+      <w:r>
+        <w:t>) RETURNS Float</w:t>
+      </w:r>
+    </w:p>
+    <w:p>
+      <w:pPr>
+        <w:pStyle w:val="Coding"/>
+        <w:rPr>
+          <w:rFonts w:eastAsia="Times New Roman"/>
+          <w:kern w:val="0"/>
+          <w14:ligatures w14:val="none"/>
+        </w:rPr>
+      </w:pPr>
+      <w:r>
+        <w:t xml:space="preserve">    DESCRIPTION: Returns the current heading in degrees.</w:t>
+      </w:r>
+    </w:p>
+    <w:p>
+      <w:pPr>
+        <w:pStyle w:val="Code"/>
+        <w:rPr>
+          <w:rFonts w:asciiTheme="majorBidi" w:hAnsiTheme="majorBidi" w:cstheme="majorBidi"/>
+        </w:rPr>
+      </w:pPr>
+      <w:r>
+        <w:rPr>
+          <w:rFonts w:asciiTheme="majorBidi" w:hAnsiTheme="majorBidi" w:cstheme="majorBidi"/>
+        </w:rPr>
+        <w:t>Source File</w:t>
+      </w:r>
+    </w:p>
+    <w:p>
+      <w:pPr>
+        <w:pStyle w:val="Coding"/>
+      </w:pPr>
+      <w:r>
+        <w:t>BEGIN PROGRAM</w:t>
+      </w:r>
+    </w:p>
+    <w:p>
+      <w:pPr>
+        <w:pStyle w:val="Coding"/>
+      </w:pPr>
+    </w:p>
+    <w:p>
+      <w:pPr>
+        <w:pStyle w:val="Coding"/>
+      </w:pPr>
+      <w:r>
+        <w:t>DEFINE I2C_ADDRESS = 0x1E</w:t>
+      </w:r>
+    </w:p>
+    <w:p>
+      <w:pPr>
+        <w:pStyle w:val="Coding"/>
+      </w:pPr>
+      <w:r>
+        <w:t>DEFINE offsets AS float array of size 3 initialized to 0</w:t>
+      </w:r>
+    </w:p>
+    <w:p>
+      <w:pPr>
+        <w:pStyle w:val="Coding"/>
+      </w:pPr>
+      <w:r>
+        <w:t xml:space="preserve">DEFINE </w:t>
+      </w:r>
+      <w:proofErr w:type="spellStart"/>
+      <w:r>
+        <w:t>scaleFactors</w:t>
+      </w:r>
+      <w:proofErr w:type="spellEnd"/>
+      <w:r>
+        <w:t xml:space="preserve"> AS float array of size 3 initialized to 1</w:t>
+      </w:r>
+    </w:p>
+    <w:p>
+      <w:pPr>
+        <w:pStyle w:val="Coding"/>
+      </w:pPr>
+    </w:p>
+    <w:p>
+      <w:pPr>
+        <w:pStyle w:val="Coding"/>
+      </w:pPr>
+      <w:r>
+        <w:t>FUNCTION initHMC5883</w:t>
+      </w:r>
+      <w:proofErr w:type="gramStart"/>
+      <w:r>
+        <w:t>L(</w:t>
+      </w:r>
+      <w:proofErr w:type="gramEnd"/>
+      <w:r>
+        <w:t>)</w:t>
+      </w:r>
+    </w:p>
+    <w:p>
+      <w:pPr>
+        <w:pStyle w:val="Coding"/>
+      </w:pPr>
+      <w:r>
+        <w:t xml:space="preserve">    INITIALIZE I2C communication</w:t>
+      </w:r>
+    </w:p>
+    <w:p>
+      <w:pPr>
+        <w:pStyle w:val="Coding"/>
+      </w:pPr>
+      <w:r>
+        <w:lastRenderedPageBreak/>
+        <w:t xml:space="preserve">    SET configuration registers:</w:t>
+      </w:r>
+    </w:p>
+    <w:p>
+      <w:pPr>
+        <w:pStyle w:val="Coding"/>
+      </w:pPr>
+      <w:r>
+        <w:t xml:space="preserve">        - Measurement mode: Continuous</w:t>
+      </w:r>
+    </w:p>
+    <w:p>
+      <w:pPr>
+        <w:pStyle w:val="Coding"/>
+      </w:pPr>
+      <w:r>
+        <w:t xml:space="preserve">        - Data rate: 15 Hz</w:t>
+      </w:r>
+    </w:p>
+    <w:p>
+      <w:pPr>
+        <w:pStyle w:val="Coding"/>
+      </w:pPr>
+      <w:r>
+        <w:t xml:space="preserve">        - Gain: 1090 LSB/Gauss</w:t>
+      </w:r>
+    </w:p>
+    <w:p>
+      <w:pPr>
+        <w:pStyle w:val="Coding"/>
+      </w:pPr>
+      <w:r>
+        <w:t>END FUNCTION</w:t>
+      </w:r>
+    </w:p>
+    <w:p>
+      <w:pPr>
+        <w:pStyle w:val="Coding"/>
+      </w:pPr>
+    </w:p>
+    <w:p>
+      <w:pPr>
+        <w:pStyle w:val="Coding"/>
+      </w:pPr>
+      <w:r>
+        <w:t xml:space="preserve">FUNCTION </w:t>
+      </w:r>
+      <w:proofErr w:type="spellStart"/>
+      <w:r>
+        <w:t>setMeasurementMode</w:t>
+      </w:r>
+      <w:proofErr w:type="spellEnd"/>
+      <w:r>
+        <w:t>(mode)</w:t>
+      </w:r>
+    </w:p>
+    <w:p>
+      <w:pPr>
+        <w:pStyle w:val="Coding"/>
+      </w:pPr>
+      <w:r>
+        <w:t xml:space="preserve">    WRITE mode to measurement mode register</w:t>
+      </w:r>
+    </w:p>
+    <w:p>
+      <w:pPr>
+        <w:pStyle w:val="Coding"/>
+      </w:pPr>
+      <w:r>
+        <w:t>END FUNCTION</w:t>
+      </w:r>
+    </w:p>
+    <w:p>
+      <w:pPr>
+        <w:pStyle w:val="Coding"/>
+      </w:pPr>
+    </w:p>
+    <w:p>
+      <w:pPr>
+        <w:pStyle w:val="Coding"/>
+      </w:pPr>
+      <w:r>
+        <w:t xml:space="preserve">FUNCTION </w:t>
+      </w:r>
+      <w:proofErr w:type="spellStart"/>
+      <w:r>
+        <w:t>setDataRate</w:t>
+      </w:r>
+      <w:proofErr w:type="spellEnd"/>
+      <w:r>
+        <w:t>(rate)</w:t>
+      </w:r>
+    </w:p>
+    <w:p>
+      <w:pPr>
+        <w:pStyle w:val="Coding"/>
+      </w:pPr>
+      <w:r>
+        <w:t xml:space="preserve">    WRITE rate to data rate register</w:t>
+      </w:r>
+    </w:p>
+    <w:p>
+      <w:pPr>
+        <w:pStyle w:val="Coding"/>
+      </w:pPr>
+      <w:r>
+        <w:t>END FUNCTION</w:t>
+      </w:r>
+    </w:p>
+    <w:p>
+      <w:pPr>
+        <w:pStyle w:val="Coding"/>
+      </w:pPr>
+    </w:p>
+    <w:p>
+      <w:pPr>
+        <w:pStyle w:val="Coding"/>
+      </w:pPr>
+      <w:r>
+        <w:t xml:space="preserve">FUNCTION </w:t>
+      </w:r>
+      <w:proofErr w:type="spellStart"/>
+      <w:r>
+        <w:t>setGain</w:t>
+      </w:r>
+      <w:proofErr w:type="spellEnd"/>
+      <w:r>
+        <w:t>(gain)</w:t>
+      </w:r>
+    </w:p>
+    <w:p>
+      <w:pPr>
+        <w:pStyle w:val="Coding"/>
+      </w:pPr>
+      <w:r>
+        <w:t xml:space="preserve">    WRITE gain to gain register</w:t>
+      </w:r>
+    </w:p>
+    <w:p>
+      <w:pPr>
+        <w:pStyle w:val="Coding"/>
+      </w:pPr>
+      <w:r>
+        <w:t>END FUNCTION</w:t>
+      </w:r>
+    </w:p>
+    <w:p>
+      <w:pPr>
+        <w:pStyle w:val="Coding"/>
+      </w:pPr>
+    </w:p>
+    <w:p>
+      <w:pPr>
+        <w:pStyle w:val="Coding"/>
+      </w:pPr>
+      <w:r>
+        <w:t xml:space="preserve">FUNCTION </w:t>
+      </w:r>
+      <w:proofErr w:type="spellStart"/>
+      <w:r>
+        <w:t>readRawData</w:t>
+      </w:r>
+      <w:proofErr w:type="spellEnd"/>
+      <w:r>
+        <w:t>(data)</w:t>
+      </w:r>
+    </w:p>
+    <w:p>
+      <w:pPr>
+        <w:pStyle w:val="Coding"/>
+      </w:pPr>
+      <w:r>
+        <w:t xml:space="preserve">    READ 6 bytes from data output registers</w:t>
+      </w:r>
+    </w:p>
+    <w:p>
+      <w:pPr>
+        <w:pStyle w:val="Coding"/>
+      </w:pPr>
+      <w:r>
+        <w:t xml:space="preserve">    COMBINE bytes into X, Y, and Z axis data</w:t>
+      </w:r>
+    </w:p>
+    <w:p>
+      <w:pPr>
+        <w:pStyle w:val="Coding"/>
+      </w:pPr>
+      <w:r>
+        <w:t xml:space="preserve">    STORE data in the provided array</w:t>
+      </w:r>
+    </w:p>
+    <w:p>
+      <w:pPr>
+        <w:pStyle w:val="Coding"/>
+      </w:pPr>
+      <w:r>
+        <w:t>END FUNCTION</w:t>
+      </w:r>
+    </w:p>
+    <w:p>
+      <w:pPr>
+        <w:pStyle w:val="Coding"/>
+      </w:pPr>
+    </w:p>
+    <w:p>
+      <w:pPr>
+        <w:pStyle w:val="Coding"/>
+      </w:pPr>
+      <w:r>
+        <w:t xml:space="preserve">FUNCTION </w:t>
+      </w:r>
+      <w:proofErr w:type="spellStart"/>
+      <w:proofErr w:type="gramStart"/>
+      <w:r>
+        <w:t>calibrateSensor</w:t>
+      </w:r>
+      <w:proofErr w:type="spellEnd"/>
+      <w:r>
+        <w:t>(</w:t>
+      </w:r>
+      <w:proofErr w:type="gramEnd"/>
+      <w:r>
+        <w:t xml:space="preserve">offsets, </w:t>
+      </w:r>
+      <w:proofErr w:type="spellStart"/>
+      <w:r>
+        <w:t>scaleFactors</w:t>
+      </w:r>
+      <w:proofErr w:type="spellEnd"/>
+      <w:r>
+        <w:t>)</w:t>
+      </w:r>
+    </w:p>
+    <w:p>
+      <w:pPr>
+        <w:pStyle w:val="Coding"/>
+      </w:pPr>
+      <w:r>
+        <w:t xml:space="preserve">    FOR each axis (X, Y, Z) DO</w:t>
+      </w:r>
+    </w:p>
+    <w:p>
+      <w:pPr>
+        <w:pStyle w:val="Coding"/>
+      </w:pPr>
+      <w:r>
+        <w:t xml:space="preserve">        APPLY offset and scale factor to raw data</w:t>
+      </w:r>
+    </w:p>
+    <w:p>
+      <w:pPr>
+        <w:pStyle w:val="Coding"/>
+      </w:pPr>
+      <w:r>
+        <w:t xml:space="preserve">    END FOR</w:t>
+      </w:r>
+    </w:p>
+    <w:p>
+      <w:pPr>
+        <w:pStyle w:val="Coding"/>
+      </w:pPr>
+      <w:r>
+        <w:t>END FUNCTION</w:t>
+      </w:r>
+    </w:p>
+    <w:p>
+      <w:pPr>
+        <w:pStyle w:val="Coding"/>
+      </w:pPr>
+    </w:p>
+    <w:p>
+      <w:pPr>
+        <w:pStyle w:val="Coding"/>
+      </w:pPr>
+      <w:r>
+        <w:t xml:space="preserve">FUNCTION </w:t>
+      </w:r>
+      <w:proofErr w:type="spellStart"/>
+      <w:proofErr w:type="gramStart"/>
+      <w:r>
+        <w:t>calculateHeading</w:t>
+      </w:r>
+      <w:proofErr w:type="spellEnd"/>
+      <w:r>
+        <w:t>(</w:t>
+      </w:r>
+      <w:proofErr w:type="gramEnd"/>
+      <w:r>
+        <w:t>x, y)</w:t>
+      </w:r>
+    </w:p>
+    <w:p>
+      <w:pPr>
+        <w:pStyle w:val="Coding"/>
+      </w:pPr>
+      <w:r>
+        <w:t xml:space="preserve">    RETURN atan2(y, x) * 180 / PI</w:t>
+      </w:r>
+    </w:p>
+    <w:p>
+      <w:pPr>
+        <w:pStyle w:val="Coding"/>
+      </w:pPr>
+      <w:r>
+        <w:t>END FUNCTION</w:t>
+      </w:r>
+    </w:p>
+    <w:p>
+      <w:pPr>
+        <w:pStyle w:val="Coding"/>
+      </w:pPr>
+    </w:p>
+    <w:p>
+      <w:pPr>
+        <w:pStyle w:val="Coding"/>
+      </w:pPr>
+      <w:r>
+        <w:t xml:space="preserve">FUNCTION </w:t>
+      </w:r>
+      <w:proofErr w:type="spellStart"/>
+      <w:proofErr w:type="gramStart"/>
+      <w:r>
+        <w:t>getHeading</w:t>
+      </w:r>
+      <w:proofErr w:type="spellEnd"/>
+      <w:r>
+        <w:t>(</w:t>
+      </w:r>
+      <w:proofErr w:type="gramEnd"/>
+      <w:r>
+        <w:t>)</w:t>
+      </w:r>
+    </w:p>
+    <w:p>
+      <w:pPr>
+        <w:pStyle w:val="Coding"/>
+      </w:pPr>
+      <w:r>
+        <w:t xml:space="preserve">    DECLARE </w:t>
+      </w:r>
+      <w:proofErr w:type="spellStart"/>
+      <w:r>
+        <w:t>rawData</w:t>
+      </w:r>
+      <w:proofErr w:type="spellEnd"/>
+      <w:r>
+        <w:t xml:space="preserve"> AS integer array of size 3</w:t>
+      </w:r>
+    </w:p>
+    <w:p>
+      <w:pPr>
+        <w:pStyle w:val="Coding"/>
+      </w:pPr>
+      <w:r>
+        <w:t xml:space="preserve">    CALL </w:t>
+      </w:r>
+      <w:proofErr w:type="spellStart"/>
+      <w:r>
+        <w:t>readRawData</w:t>
+      </w:r>
+      <w:proofErr w:type="spellEnd"/>
+      <w:r>
+        <w:t>(</w:t>
+      </w:r>
+      <w:proofErr w:type="spellStart"/>
+      <w:r>
+        <w:t>rawData</w:t>
+      </w:r>
+      <w:proofErr w:type="spellEnd"/>
+      <w:r>
+        <w:t>)</w:t>
+      </w:r>
+    </w:p>
+    <w:p>
+      <w:pPr>
+        <w:pStyle w:val="Coding"/>
+      </w:pPr>
+      <w:r>
+        <w:t xml:space="preserve">    CALL </w:t>
+      </w:r>
+      <w:proofErr w:type="spellStart"/>
+      <w:proofErr w:type="gramStart"/>
+      <w:r>
+        <w:t>calibrateSensor</w:t>
+      </w:r>
+      <w:proofErr w:type="spellEnd"/>
+      <w:r>
+        <w:t>(</w:t>
+      </w:r>
+      <w:proofErr w:type="gramEnd"/>
+      <w:r>
+        <w:t xml:space="preserve">offsets, </w:t>
+      </w:r>
+      <w:proofErr w:type="spellStart"/>
+      <w:r>
+        <w:t>scaleFactors</w:t>
+      </w:r>
+      <w:proofErr w:type="spellEnd"/>
+      <w:r>
+        <w:t>)</w:t>
+      </w:r>
+    </w:p>
+    <w:p>
+      <w:pPr>
+        <w:pStyle w:val="Coding"/>
+      </w:pPr>
+      <w:r>
+        <w:t xml:space="preserve">    RETURN </w:t>
+      </w:r>
+      <w:proofErr w:type="spellStart"/>
+      <w:r>
+        <w:t>calculateHeading</w:t>
+      </w:r>
+      <w:proofErr w:type="spellEnd"/>
+      <w:r>
+        <w:t>(</w:t>
+      </w:r>
+      <w:proofErr w:type="spellStart"/>
+      <w:proofErr w:type="gramStart"/>
+      <w:r>
+        <w:t>rawData</w:t>
+      </w:r>
+      <w:proofErr w:type="spellEnd"/>
+      <w:r>
+        <w:t>[</w:t>
+      </w:r>
+      <w:proofErr w:type="gramEnd"/>
+      <w:r>
+        <w:t xml:space="preserve">0], </w:t>
+      </w:r>
+      <w:proofErr w:type="spellStart"/>
+      <w:r>
+        <w:t>rawData</w:t>
+      </w:r>
+      <w:proofErr w:type="spellEnd"/>
+      <w:r>
+        <w:t>[1])</w:t>
+      </w:r>
+    </w:p>
+    <w:p>
+      <w:pPr>
+        <w:pStyle w:val="Coding"/>
+      </w:pPr>
+      <w:r>
+        <w:t>END FUNCTION</w:t>
+      </w:r>
+    </w:p>
+    <w:p>
+      <w:pPr>
+        <w:pStyle w:val="Coding"/>
+      </w:pPr>
+    </w:p>
+    <w:p>
+      <w:pPr>
+        <w:pStyle w:val="Coding"/>
+        <w:rPr>
+          <w:rFonts w:eastAsia="Times New Roman"/>
+          <w:kern w:val="0"/>
+          <w14:ligatures w14:val="none"/>
+        </w:rPr>
+      </w:pPr>
+      <w:r>
+        <w:t>END PROGRAM</w:t>
+      </w:r>
+    </w:p>
+    <w:p>
+      <w:pPr>
+        <w:pStyle w:val="Code"/>
+      </w:pPr>
+      <w:r>
+        <w:t>Main File</w:t>
+      </w:r>
+    </w:p>
+    <w:p>
+      <w:pPr>
+        <w:pStyle w:val="Coding"/>
+      </w:pPr>
+      <w:r>
+        <w:t>INCLUDE LIBRARY: HMC5883L.h</w:t>
+      </w:r>
+    </w:p>
+    <w:p>
+      <w:pPr>
+        <w:pStyle w:val="Coding"/>
+      </w:pPr>
+    </w:p>
+    <w:p>
+      <w:pPr>
+        <w:pStyle w:val="Coding"/>
+      </w:pPr>
+      <w:r>
+        <w:t xml:space="preserve">DEFINE FUNCTION </w:t>
+      </w:r>
+      <w:proofErr w:type="gramStart"/>
+      <w:r>
+        <w:t>setup(</w:t>
+      </w:r>
+      <w:proofErr w:type="gramEnd"/>
+      <w:r>
+        <w:t>)</w:t>
+      </w:r>
+    </w:p>
+    <w:p>
+      <w:pPr>
+        <w:pStyle w:val="Coding"/>
+      </w:pPr>
+      <w:r>
+        <w:t xml:space="preserve">    BEGIN</w:t>
+      </w:r>
+    </w:p>
+    <w:p>
+      <w:pPr>
+        <w:pStyle w:val="Coding"/>
+      </w:pPr>
+      <w:r>
+        <w:t xml:space="preserve">        START serial communication at 9600 baud </w:t>
+      </w:r>
+      <w:proofErr w:type="gramStart"/>
+      <w:r>
+        <w:t>rate</w:t>
+      </w:r>
+      <w:proofErr w:type="gramEnd"/>
+      <w:r>
         <w:t>.</w:t>
       </w:r>
+    </w:p>
+    <w:p>
+      <w:pPr>
+        <w:pStyle w:val="Coding"/>
+      </w:pPr>
+      <w:r>
+        <w:t xml:space="preserve">        CALL initHMC5883</w:t>
+      </w:r>
+      <w:proofErr w:type="gramStart"/>
+      <w:r>
+        <w:t>L(</w:t>
+      </w:r>
+      <w:proofErr w:type="gramEnd"/>
+      <w:r>
+        <w:t>) to initialize the sensor.</w:t>
+      </w:r>
+    </w:p>
+    <w:p>
+      <w:pPr>
+        <w:pStyle w:val="Coding"/>
+      </w:pPr>
+      <w:r>
+        <w:t xml:space="preserve">    END</w:t>
+      </w:r>
+    </w:p>
+    <w:p>
+      <w:pPr>
+        <w:pStyle w:val="Coding"/>
+      </w:pPr>
+    </w:p>
+    <w:p>
+      <w:pPr>
+        <w:pStyle w:val="Coding"/>
+      </w:pPr>
+      <w:r>
+        <w:t xml:space="preserve">DEFINE FUNCTION </w:t>
+      </w:r>
+      <w:proofErr w:type="gramStart"/>
+      <w:r>
+        <w:t>loop(</w:t>
+      </w:r>
+      <w:proofErr w:type="gramEnd"/>
+      <w:r>
+        <w:t>)</w:t>
+      </w:r>
+    </w:p>
+    <w:p>
+      <w:pPr>
+        <w:pStyle w:val="Coding"/>
+      </w:pPr>
+      <w:r>
+        <w:t xml:space="preserve">    BEGIN</w:t>
+      </w:r>
+    </w:p>
+    <w:p>
+      <w:pPr>
+        <w:pStyle w:val="Coding"/>
+      </w:pPr>
+      <w:r>
+        <w:t xml:space="preserve">        PRINT "Heading = " to Serial Monitor.</w:t>
+      </w:r>
+    </w:p>
+    <w:p>
+      <w:pPr>
+        <w:pStyle w:val="Coding"/>
+      </w:pPr>
+      <w:r>
+        <w:t xml:space="preserve">        PRINT RETURN VALUE of </w:t>
+      </w:r>
+      <w:proofErr w:type="spellStart"/>
+      <w:proofErr w:type="gramStart"/>
+      <w:r>
+        <w:t>getHeading</w:t>
+      </w:r>
+      <w:proofErr w:type="spellEnd"/>
+      <w:r>
+        <w:t>(</w:t>
+      </w:r>
+      <w:proofErr w:type="gramEnd"/>
+      <w:r>
+        <w:t>) to Serial Monitor.</w:t>
+      </w:r>
+    </w:p>
+    <w:p>
+      <w:pPr>
+        <w:pStyle w:val="Coding"/>
+      </w:pPr>
+    </w:p>
+    <w:p>
+      <w:pPr>
+        <w:pStyle w:val="Coding"/>
+      </w:pPr>
+      <w:r>
+        <w:t xml:space="preserve">        WAIT for 1000 milliseconds.</w:t>
+      </w:r>
+    </w:p>
+    <w:p>
+      <w:pPr>
+        <w:pStyle w:val="Coding"/>
+      </w:pPr>
+      <w:r>
+        <w:t xml:space="preserve">    END</w:t>
+      </w:r>
+    </w:p>
+    <w:p>
+      <w:pPr>
+        <w:pStyle w:val="Code"/>
+        <w:numPr>
+          <w:ilvl w:val="1"/>
+          <w:numId w:val="1"/>
+        </w:numPr>
+      </w:pPr>
+      <w:r>
+        <w:t>Conclusion</w:t>
+      </w:r>
+    </w:p>
+    <w:p>
+      <w:pPr>
+        <w:pStyle w:val="Code"/>
+      </w:pPr>
+      <w:r>
+        <w:t xml:space="preserve">The HMC5883L is a versatile and reliable magnetometer suitable for a wide range of applications. By understanding its working principles, calibration process, and software interface, </w:t>
+      </w:r>
+      <w:r>
+        <w:t>we</w:t>
+      </w:r>
+      <w:r>
+        <w:t xml:space="preserve"> </w:t>
+      </w:r>
+      <w:r>
+        <w:t>could</w:t>
+      </w:r>
+      <w:r>
+        <w:t xml:space="preserve"> effectively integrate it into </w:t>
+      </w:r>
+      <w:r>
+        <w:t>our</w:t>
+      </w:r>
+      <w:r>
+        <w:t xml:space="preserve"> project</w:t>
+      </w:r>
+      <w:r>
+        <w:t xml:space="preserve"> </w:t>
+      </w:r>
+      <w:r>
+        <w:t xml:space="preserve">for accurate magnetic field measurements </w:t>
+      </w:r>
+      <w:r>
+        <w:t>especially to solve yaw drift in MPU6050</w:t>
+      </w:r>
+      <w:r>
+        <w:t>.</w:t>
+      </w:r>
+    </w:p>
+    <w:p>
+      <w:pPr>
+        <w:pStyle w:val="Code"/>
+      </w:pPr>
     </w:p>
     <w:sectPr>
       <w:pgSz w:w="12240" w:h="15840"/>
@@ -12220,6 +14554,395 @@
     </w:lvl>
   </w:abstractNum>
   <w:abstractNum w:abstractNumId="13" w15:restartNumberingAfterBreak="0">
+    <w:nsid w:val="26485C15"/>
+    <w:multiLevelType w:val="multilevel"/>
+    <w:tmpl w:val="7C08AF56"/>
+    <w:lvl w:ilvl="0">
+      <w:start w:val="1"/>
+      <w:numFmt w:val="bullet"/>
+      <w:lvlText w:val=""/>
+      <w:lvlJc w:val="left"/>
+      <w:pPr>
+        <w:tabs>
+          <w:tab w:val="num" w:pos="720"/>
+        </w:tabs>
+        <w:ind w:left="720" w:hanging="360"/>
+      </w:pPr>
+      <w:rPr>
+        <w:rFonts w:ascii="Symbol" w:hAnsi="Symbol" w:hint="default"/>
+      </w:rPr>
+    </w:lvl>
+    <w:lvl w:ilvl="1">
+      <w:start w:val="1"/>
+      <w:numFmt w:val="bullet"/>
+      <w:lvlText w:val="o"/>
+      <w:lvlJc w:val="left"/>
+      <w:pPr>
+        <w:tabs>
+          <w:tab w:val="num" w:pos="1440"/>
+        </w:tabs>
+        <w:ind w:left="1440" w:hanging="360"/>
+      </w:pPr>
+      <w:rPr>
+        <w:rFonts w:ascii="Courier New" w:hAnsi="Courier New" w:hint="default"/>
+        <w:sz w:val="20"/>
+      </w:rPr>
+    </w:lvl>
+    <w:lvl w:ilvl="2" w:tentative="1">
+      <w:start w:val="1"/>
+      <w:numFmt w:val="decimal"/>
+      <w:lvlText w:val="%3."/>
+      <w:lvlJc w:val="left"/>
+      <w:pPr>
+        <w:tabs>
+          <w:tab w:val="num" w:pos="2160"/>
+        </w:tabs>
+        <w:ind w:left="2160" w:hanging="360"/>
+      </w:pPr>
+    </w:lvl>
+    <w:lvl w:ilvl="3" w:tentative="1">
+      <w:start w:val="1"/>
+      <w:numFmt w:val="decimal"/>
+      <w:lvlText w:val="%4."/>
+      <w:lvlJc w:val="left"/>
+      <w:pPr>
+        <w:tabs>
+          <w:tab w:val="num" w:pos="2880"/>
+        </w:tabs>
+        <w:ind w:left="2880" w:hanging="360"/>
+      </w:pPr>
+    </w:lvl>
+    <w:lvl w:ilvl="4" w:tentative="1">
+      <w:start w:val="1"/>
+      <w:numFmt w:val="decimal"/>
+      <w:lvlText w:val="%5."/>
+      <w:lvlJc w:val="left"/>
+      <w:pPr>
+        <w:tabs>
+          <w:tab w:val="num" w:pos="3600"/>
+        </w:tabs>
+        <w:ind w:left="3600" w:hanging="360"/>
+      </w:pPr>
+    </w:lvl>
+    <w:lvl w:ilvl="5" w:tentative="1">
+      <w:start w:val="1"/>
+      <w:numFmt w:val="decimal"/>
+      <w:lvlText w:val="%6."/>
+      <w:lvlJc w:val="left"/>
+      <w:pPr>
+        <w:tabs>
+          <w:tab w:val="num" w:pos="4320"/>
+        </w:tabs>
+        <w:ind w:left="4320" w:hanging="360"/>
+      </w:pPr>
+    </w:lvl>
+    <w:lvl w:ilvl="6" w:tentative="1">
+      <w:start w:val="1"/>
+      <w:numFmt w:val="decimal"/>
+      <w:lvlText w:val="%7."/>
+      <w:lvlJc w:val="left"/>
+      <w:pPr>
+        <w:tabs>
+          <w:tab w:val="num" w:pos="5040"/>
+        </w:tabs>
+        <w:ind w:left="5040" w:hanging="360"/>
+      </w:pPr>
+    </w:lvl>
+    <w:lvl w:ilvl="7" w:tentative="1">
+      <w:start w:val="1"/>
+      <w:numFmt w:val="decimal"/>
+      <w:lvlText w:val="%8."/>
+      <w:lvlJc w:val="left"/>
+      <w:pPr>
+        <w:tabs>
+          <w:tab w:val="num" w:pos="5760"/>
+        </w:tabs>
+        <w:ind w:left="5760" w:hanging="360"/>
+      </w:pPr>
+    </w:lvl>
+    <w:lvl w:ilvl="8" w:tentative="1">
+      <w:start w:val="1"/>
+      <w:numFmt w:val="decimal"/>
+      <w:lvlText w:val="%9."/>
+      <w:lvlJc w:val="left"/>
+      <w:pPr>
+        <w:tabs>
+          <w:tab w:val="num" w:pos="6480"/>
+        </w:tabs>
+        <w:ind w:left="6480" w:hanging="360"/>
+      </w:pPr>
+    </w:lvl>
+  </w:abstractNum>
+  <w:abstractNum w:abstractNumId="14" w15:restartNumberingAfterBreak="0">
+    <w:nsid w:val="2F02293E"/>
+    <w:multiLevelType w:val="multilevel"/>
+    <w:tmpl w:val="7C08AF56"/>
+    <w:lvl w:ilvl="0">
+      <w:start w:val="1"/>
+      <w:numFmt w:val="bullet"/>
+      <w:lvlText w:val=""/>
+      <w:lvlJc w:val="left"/>
+      <w:pPr>
+        <w:tabs>
+          <w:tab w:val="num" w:pos="720"/>
+        </w:tabs>
+        <w:ind w:left="720" w:hanging="360"/>
+      </w:pPr>
+      <w:rPr>
+        <w:rFonts w:ascii="Symbol" w:hAnsi="Symbol" w:hint="default"/>
+      </w:rPr>
+    </w:lvl>
+    <w:lvl w:ilvl="1">
+      <w:start w:val="1"/>
+      <w:numFmt w:val="bullet"/>
+      <w:lvlText w:val="o"/>
+      <w:lvlJc w:val="left"/>
+      <w:pPr>
+        <w:tabs>
+          <w:tab w:val="num" w:pos="1440"/>
+        </w:tabs>
+        <w:ind w:left="1440" w:hanging="360"/>
+      </w:pPr>
+      <w:rPr>
+        <w:rFonts w:ascii="Courier New" w:hAnsi="Courier New" w:hint="default"/>
+        <w:sz w:val="20"/>
+      </w:rPr>
+    </w:lvl>
+    <w:lvl w:ilvl="2" w:tentative="1">
+      <w:start w:val="1"/>
+      <w:numFmt w:val="decimal"/>
+      <w:lvlText w:val="%3."/>
+      <w:lvlJc w:val="left"/>
+      <w:pPr>
+        <w:tabs>
+          <w:tab w:val="num" w:pos="2160"/>
+        </w:tabs>
+        <w:ind w:left="2160" w:hanging="360"/>
+      </w:pPr>
+    </w:lvl>
+    <w:lvl w:ilvl="3" w:tentative="1">
+      <w:start w:val="1"/>
+      <w:numFmt w:val="decimal"/>
+      <w:lvlText w:val="%4."/>
+      <w:lvlJc w:val="left"/>
+      <w:pPr>
+        <w:tabs>
+          <w:tab w:val="num" w:pos="2880"/>
+        </w:tabs>
+        <w:ind w:left="2880" w:hanging="360"/>
+      </w:pPr>
+    </w:lvl>
+    <w:lvl w:ilvl="4" w:tentative="1">
+      <w:start w:val="1"/>
+      <w:numFmt w:val="decimal"/>
+      <w:lvlText w:val="%5."/>
+      <w:lvlJc w:val="left"/>
+      <w:pPr>
+        <w:tabs>
+          <w:tab w:val="num" w:pos="3600"/>
+        </w:tabs>
+        <w:ind w:left="3600" w:hanging="360"/>
+      </w:pPr>
+    </w:lvl>
+    <w:lvl w:ilvl="5" w:tentative="1">
+      <w:start w:val="1"/>
+      <w:numFmt w:val="decimal"/>
+      <w:lvlText w:val="%6."/>
+      <w:lvlJc w:val="left"/>
+      <w:pPr>
+        <w:tabs>
+          <w:tab w:val="num" w:pos="4320"/>
+        </w:tabs>
+        <w:ind w:left="4320" w:hanging="360"/>
+      </w:pPr>
+    </w:lvl>
+    <w:lvl w:ilvl="6" w:tentative="1">
+      <w:start w:val="1"/>
+      <w:numFmt w:val="decimal"/>
+      <w:lvlText w:val="%7."/>
+      <w:lvlJc w:val="left"/>
+      <w:pPr>
+        <w:tabs>
+          <w:tab w:val="num" w:pos="5040"/>
+        </w:tabs>
+        <w:ind w:left="5040" w:hanging="360"/>
+      </w:pPr>
+    </w:lvl>
+    <w:lvl w:ilvl="7" w:tentative="1">
+      <w:start w:val="1"/>
+      <w:numFmt w:val="decimal"/>
+      <w:lvlText w:val="%8."/>
+      <w:lvlJc w:val="left"/>
+      <w:pPr>
+        <w:tabs>
+          <w:tab w:val="num" w:pos="5760"/>
+        </w:tabs>
+        <w:ind w:left="5760" w:hanging="360"/>
+      </w:pPr>
+    </w:lvl>
+    <w:lvl w:ilvl="8" w:tentative="1">
+      <w:start w:val="1"/>
+      <w:numFmt w:val="decimal"/>
+      <w:lvlText w:val="%9."/>
+      <w:lvlJc w:val="left"/>
+      <w:pPr>
+        <w:tabs>
+          <w:tab w:val="num" w:pos="6480"/>
+        </w:tabs>
+        <w:ind w:left="6480" w:hanging="360"/>
+      </w:pPr>
+    </w:lvl>
+  </w:abstractNum>
+  <w:abstractNum w:abstractNumId="15" w15:restartNumberingAfterBreak="0">
+    <w:nsid w:val="30B724F7"/>
+    <w:multiLevelType w:val="multilevel"/>
+    <w:tmpl w:val="7C32EA9E"/>
+    <w:lvl w:ilvl="0">
+      <w:start w:val="1"/>
+      <w:numFmt w:val="bullet"/>
+      <w:lvlText w:val=""/>
+      <w:lvlJc w:val="left"/>
+      <w:pPr>
+        <w:tabs>
+          <w:tab w:val="num" w:pos="720"/>
+        </w:tabs>
+        <w:ind w:left="720" w:hanging="360"/>
+      </w:pPr>
+      <w:rPr>
+        <w:rFonts w:ascii="Symbol" w:hAnsi="Symbol" w:hint="default"/>
+        <w:sz w:val="20"/>
+      </w:rPr>
+    </w:lvl>
+    <w:lvl w:ilvl="1" w:tentative="1">
+      <w:start w:val="1"/>
+      <w:numFmt w:val="bullet"/>
+      <w:lvlText w:val="o"/>
+      <w:lvlJc w:val="left"/>
+      <w:pPr>
+        <w:tabs>
+          <w:tab w:val="num" w:pos="1440"/>
+        </w:tabs>
+        <w:ind w:left="1440" w:hanging="360"/>
+      </w:pPr>
+      <w:rPr>
+        <w:rFonts w:ascii="Courier New" w:hAnsi="Courier New" w:hint="default"/>
+        <w:sz w:val="20"/>
+      </w:rPr>
+    </w:lvl>
+    <w:lvl w:ilvl="2" w:tentative="1">
+      <w:start w:val="1"/>
+      <w:numFmt w:val="bullet"/>
+      <w:lvlText w:val=""/>
+      <w:lvlJc w:val="left"/>
+      <w:pPr>
+        <w:tabs>
+          <w:tab w:val="num" w:pos="2160"/>
+        </w:tabs>
+        <w:ind w:left="2160" w:hanging="360"/>
+      </w:pPr>
+      <w:rPr>
+        <w:rFonts w:ascii="Wingdings" w:hAnsi="Wingdings" w:hint="default"/>
+        <w:sz w:val="20"/>
+      </w:rPr>
+    </w:lvl>
+    <w:lvl w:ilvl="3" w:tentative="1">
+      <w:start w:val="1"/>
+      <w:numFmt w:val="bullet"/>
+      <w:lvlText w:val=""/>
+      <w:lvlJc w:val="left"/>
+      <w:pPr>
+        <w:tabs>
+          <w:tab w:val="num" w:pos="2880"/>
+        </w:tabs>
+        <w:ind w:left="2880" w:hanging="360"/>
+      </w:pPr>
+      <w:rPr>
+        <w:rFonts w:ascii="Wingdings" w:hAnsi="Wingdings" w:hint="default"/>
+        <w:sz w:val="20"/>
+      </w:rPr>
+    </w:lvl>
+    <w:lvl w:ilvl="4" w:tentative="1">
+      <w:start w:val="1"/>
+      <w:numFmt w:val="bullet"/>
+      <w:lvlText w:val=""/>
+      <w:lvlJc w:val="left"/>
+      <w:pPr>
+        <w:tabs>
+          <w:tab w:val="num" w:pos="3600"/>
+        </w:tabs>
+        <w:ind w:left="3600" w:hanging="360"/>
+      </w:pPr>
+      <w:rPr>
+        <w:rFonts w:ascii="Wingdings" w:hAnsi="Wingdings" w:hint="default"/>
+        <w:sz w:val="20"/>
+      </w:rPr>
+    </w:lvl>
+    <w:lvl w:ilvl="5" w:tentative="1">
+      <w:start w:val="1"/>
+      <w:numFmt w:val="bullet"/>
+      <w:lvlText w:val=""/>
+      <w:lvlJc w:val="left"/>
+      <w:pPr>
+        <w:tabs>
+          <w:tab w:val="num" w:pos="4320"/>
+        </w:tabs>
+        <w:ind w:left="4320" w:hanging="360"/>
+      </w:pPr>
+      <w:rPr>
+        <w:rFonts w:ascii="Wingdings" w:hAnsi="Wingdings" w:hint="default"/>
+        <w:sz w:val="20"/>
+      </w:rPr>
+    </w:lvl>
+    <w:lvl w:ilvl="6" w:tentative="1">
+      <w:start w:val="1"/>
+      <w:numFmt w:val="bullet"/>
+      <w:lvlText w:val=""/>
+      <w:lvlJc w:val="left"/>
+      <w:pPr>
+        <w:tabs>
+          <w:tab w:val="num" w:pos="5040"/>
+        </w:tabs>
+        <w:ind w:left="5040" w:hanging="360"/>
+      </w:pPr>
+      <w:rPr>
+        <w:rFonts w:ascii="Wingdings" w:hAnsi="Wingdings" w:hint="default"/>
+        <w:sz w:val="20"/>
+      </w:rPr>
+    </w:lvl>
+    <w:lvl w:ilvl="7" w:tentative="1">
+      <w:start w:val="1"/>
+      <w:numFmt w:val="bullet"/>
+      <w:lvlText w:val=""/>
+      <w:lvlJc w:val="left"/>
+      <w:pPr>
+        <w:tabs>
+          <w:tab w:val="num" w:pos="5760"/>
+        </w:tabs>
+        <w:ind w:left="5760" w:hanging="360"/>
+      </w:pPr>
+      <w:rPr>
+        <w:rFonts w:ascii="Wingdings" w:hAnsi="Wingdings" w:hint="default"/>
+        <w:sz w:val="20"/>
+      </w:rPr>
+    </w:lvl>
+    <w:lvl w:ilvl="8" w:tentative="1">
+      <w:start w:val="1"/>
+      <w:numFmt w:val="bullet"/>
+      <w:lvlText w:val=""/>
+      <w:lvlJc w:val="left"/>
+      <w:pPr>
+        <w:tabs>
+          <w:tab w:val="num" w:pos="6480"/>
+        </w:tabs>
+        <w:ind w:left="6480" w:hanging="360"/>
+      </w:pPr>
+      <w:rPr>
+        <w:rFonts w:ascii="Wingdings" w:hAnsi="Wingdings" w:hint="default"/>
+        <w:sz w:val="20"/>
+      </w:rPr>
+    </w:lvl>
+  </w:abstractNum>
+  <w:abstractNum w:abstractNumId="16" w15:restartNumberingAfterBreak="0">
     <w:nsid w:val="3882195B"/>
     <w:multiLevelType w:val="multilevel"/>
     <w:tmpl w:val="40EACA6A"/>
@@ -12335,7 +15058,7 @@
       </w:pPr>
     </w:lvl>
   </w:abstractNum>
-  <w:abstractNum w:abstractNumId="14" w15:restartNumberingAfterBreak="0">
+  <w:abstractNum w:abstractNumId="17" w15:restartNumberingAfterBreak="0">
     <w:nsid w:val="399D704B"/>
     <w:multiLevelType w:val="multilevel"/>
     <w:tmpl w:val="2BAE4218"/>
@@ -12484,7 +15207,7 @@
       </w:rPr>
     </w:lvl>
   </w:abstractNum>
-  <w:abstractNum w:abstractNumId="15" w15:restartNumberingAfterBreak="0">
+  <w:abstractNum w:abstractNumId="18" w15:restartNumberingAfterBreak="0">
     <w:nsid w:val="3A2B4418"/>
     <w:multiLevelType w:val="multilevel"/>
     <w:tmpl w:val="FF76DE3E"/>
@@ -12633,7 +15356,7 @@
       </w:rPr>
     </w:lvl>
   </w:abstractNum>
-  <w:abstractNum w:abstractNumId="16" w15:restartNumberingAfterBreak="0">
+  <w:abstractNum w:abstractNumId="19" w15:restartNumberingAfterBreak="0">
     <w:nsid w:val="3D1B67EF"/>
     <w:multiLevelType w:val="hybridMultilevel"/>
     <w:tmpl w:val="1E90E194"/>
@@ -12719,7 +15442,7 @@
       </w:pPr>
     </w:lvl>
   </w:abstractNum>
-  <w:abstractNum w:abstractNumId="17" w15:restartNumberingAfterBreak="0">
+  <w:abstractNum w:abstractNumId="20" w15:restartNumberingAfterBreak="0">
     <w:nsid w:val="41023DBA"/>
     <w:multiLevelType w:val="multilevel"/>
     <w:tmpl w:val="A2CCE6AC"/>
@@ -12868,7 +15591,156 @@
       </w:rPr>
     </w:lvl>
   </w:abstractNum>
-  <w:abstractNum w:abstractNumId="18" w15:restartNumberingAfterBreak="0">
+  <w:abstractNum w:abstractNumId="21" w15:restartNumberingAfterBreak="0">
+    <w:nsid w:val="442D2FBE"/>
+    <w:multiLevelType w:val="multilevel"/>
+    <w:tmpl w:val="861C81EA"/>
+    <w:lvl w:ilvl="0">
+      <w:start w:val="1"/>
+      <w:numFmt w:val="bullet"/>
+      <w:lvlText w:val=""/>
+      <w:lvlJc w:val="left"/>
+      <w:pPr>
+        <w:tabs>
+          <w:tab w:val="num" w:pos="720"/>
+        </w:tabs>
+        <w:ind w:left="720" w:hanging="360"/>
+      </w:pPr>
+      <w:rPr>
+        <w:rFonts w:ascii="Symbol" w:hAnsi="Symbol" w:hint="default"/>
+        <w:sz w:val="20"/>
+      </w:rPr>
+    </w:lvl>
+    <w:lvl w:ilvl="1">
+      <w:start w:val="1"/>
+      <w:numFmt w:val="bullet"/>
+      <w:lvlText w:val="o"/>
+      <w:lvlJc w:val="left"/>
+      <w:pPr>
+        <w:tabs>
+          <w:tab w:val="num" w:pos="1440"/>
+        </w:tabs>
+        <w:ind w:left="1440" w:hanging="360"/>
+      </w:pPr>
+      <w:rPr>
+        <w:rFonts w:ascii="Courier New" w:hAnsi="Courier New" w:hint="default"/>
+        <w:sz w:val="20"/>
+      </w:rPr>
+    </w:lvl>
+    <w:lvl w:ilvl="2" w:tentative="1">
+      <w:start w:val="1"/>
+      <w:numFmt w:val="bullet"/>
+      <w:lvlText w:val=""/>
+      <w:lvlJc w:val="left"/>
+      <w:pPr>
+        <w:tabs>
+          <w:tab w:val="num" w:pos="2160"/>
+        </w:tabs>
+        <w:ind w:left="2160" w:hanging="360"/>
+      </w:pPr>
+      <w:rPr>
+        <w:rFonts w:ascii="Wingdings" w:hAnsi="Wingdings" w:hint="default"/>
+        <w:sz w:val="20"/>
+      </w:rPr>
+    </w:lvl>
+    <w:lvl w:ilvl="3" w:tentative="1">
+      <w:start w:val="1"/>
+      <w:numFmt w:val="bullet"/>
+      <w:lvlText w:val=""/>
+      <w:lvlJc w:val="left"/>
+      <w:pPr>
+        <w:tabs>
+          <w:tab w:val="num" w:pos="2880"/>
+        </w:tabs>
+        <w:ind w:left="2880" w:hanging="360"/>
+      </w:pPr>
+      <w:rPr>
+        <w:rFonts w:ascii="Wingdings" w:hAnsi="Wingdings" w:hint="default"/>
+        <w:sz w:val="20"/>
+      </w:rPr>
+    </w:lvl>
+    <w:lvl w:ilvl="4" w:tentative="1">
+      <w:start w:val="1"/>
+      <w:numFmt w:val="bullet"/>
+      <w:lvlText w:val=""/>
+      <w:lvlJc w:val="left"/>
+      <w:pPr>
+        <w:tabs>
+          <w:tab w:val="num" w:pos="3600"/>
+        </w:tabs>
+        <w:ind w:left="3600" w:hanging="360"/>
+      </w:pPr>
+      <w:rPr>
+        <w:rFonts w:ascii="Wingdings" w:hAnsi="Wingdings" w:hint="default"/>
+        <w:sz w:val="20"/>
+      </w:rPr>
+    </w:lvl>
+    <w:lvl w:ilvl="5" w:tentative="1">
+      <w:start w:val="1"/>
+      <w:numFmt w:val="bullet"/>
+      <w:lvlText w:val=""/>
+      <w:lvlJc w:val="left"/>
+      <w:pPr>
+        <w:tabs>
+          <w:tab w:val="num" w:pos="4320"/>
+        </w:tabs>
+        <w:ind w:left="4320" w:hanging="360"/>
+      </w:pPr>
+      <w:rPr>
+        <w:rFonts w:ascii="Wingdings" w:hAnsi="Wingdings" w:hint="default"/>
+        <w:sz w:val="20"/>
+      </w:rPr>
+    </w:lvl>
+    <w:lvl w:ilvl="6" w:tentative="1">
+      <w:start w:val="1"/>
+      <w:numFmt w:val="bullet"/>
+      <w:lvlText w:val=""/>
+      <w:lvlJc w:val="left"/>
+      <w:pPr>
+        <w:tabs>
+          <w:tab w:val="num" w:pos="5040"/>
+        </w:tabs>
+        <w:ind w:left="5040" w:hanging="360"/>
+      </w:pPr>
+      <w:rPr>
+        <w:rFonts w:ascii="Wingdings" w:hAnsi="Wingdings" w:hint="default"/>
+        <w:sz w:val="20"/>
+      </w:rPr>
+    </w:lvl>
+    <w:lvl w:ilvl="7" w:tentative="1">
+      <w:start w:val="1"/>
+      <w:numFmt w:val="bullet"/>
+      <w:lvlText w:val=""/>
+      <w:lvlJc w:val="left"/>
+      <w:pPr>
+        <w:tabs>
+          <w:tab w:val="num" w:pos="5760"/>
+        </w:tabs>
+        <w:ind w:left="5760" w:hanging="360"/>
+      </w:pPr>
+      <w:rPr>
+        <w:rFonts w:ascii="Wingdings" w:hAnsi="Wingdings" w:hint="default"/>
+        <w:sz w:val="20"/>
+      </w:rPr>
+    </w:lvl>
+    <w:lvl w:ilvl="8" w:tentative="1">
+      <w:start w:val="1"/>
+      <w:numFmt w:val="bullet"/>
+      <w:lvlText w:val=""/>
+      <w:lvlJc w:val="left"/>
+      <w:pPr>
+        <w:tabs>
+          <w:tab w:val="num" w:pos="6480"/>
+        </w:tabs>
+        <w:ind w:left="6480" w:hanging="360"/>
+      </w:pPr>
+      <w:rPr>
+        <w:rFonts w:ascii="Wingdings" w:hAnsi="Wingdings" w:hint="default"/>
+        <w:sz w:val="20"/>
+      </w:rPr>
+    </w:lvl>
+  </w:abstractNum>
+  <w:abstractNum w:abstractNumId="22" w15:restartNumberingAfterBreak="0">
     <w:nsid w:val="45632014"/>
     <w:multiLevelType w:val="multilevel"/>
     <w:tmpl w:val="A14C87B8"/>
@@ -13017,7 +15889,7 @@
       </w:rPr>
     </w:lvl>
   </w:abstractNum>
-  <w:abstractNum w:abstractNumId="19" w15:restartNumberingAfterBreak="0">
+  <w:abstractNum w:abstractNumId="23" w15:restartNumberingAfterBreak="0">
     <w:nsid w:val="520F3E05"/>
     <w:multiLevelType w:val="multilevel"/>
     <w:tmpl w:val="23C48DE8"/>
@@ -13166,7 +16038,7 @@
       </w:rPr>
     </w:lvl>
   </w:abstractNum>
-  <w:abstractNum w:abstractNumId="20" w15:restartNumberingAfterBreak="0">
+  <w:abstractNum w:abstractNumId="24" w15:restartNumberingAfterBreak="0">
     <w:nsid w:val="53621285"/>
     <w:multiLevelType w:val="multilevel"/>
     <w:tmpl w:val="499C6C9A"/>
@@ -13315,7 +16187,120 @@
       </w:rPr>
     </w:lvl>
   </w:abstractNum>
-  <w:abstractNum w:abstractNumId="21" w15:restartNumberingAfterBreak="0">
+  <w:abstractNum w:abstractNumId="25" w15:restartNumberingAfterBreak="0">
+    <w:nsid w:val="574B1528"/>
+    <w:multiLevelType w:val="multilevel"/>
+    <w:tmpl w:val="CB5867F2"/>
+    <w:lvl w:ilvl="0">
+      <w:start w:val="1"/>
+      <w:numFmt w:val="decimal"/>
+      <w:lvlText w:val="%1."/>
+      <w:lvlJc w:val="left"/>
+      <w:pPr>
+        <w:tabs>
+          <w:tab w:val="num" w:pos="720"/>
+        </w:tabs>
+        <w:ind w:left="720" w:hanging="360"/>
+      </w:pPr>
+    </w:lvl>
+    <w:lvl w:ilvl="1" w:tentative="1">
+      <w:start w:val="1"/>
+      <w:numFmt w:val="decimal"/>
+      <w:lvlText w:val="%2."/>
+      <w:lvlJc w:val="left"/>
+      <w:pPr>
+        <w:tabs>
+          <w:tab w:val="num" w:pos="1440"/>
+        </w:tabs>
+        <w:ind w:left="1440" w:hanging="360"/>
+      </w:pPr>
+    </w:lvl>
+    <w:lvl w:ilvl="2" w:tentative="1">
+      <w:start w:val="1"/>
+      <w:numFmt w:val="decimal"/>
+      <w:lvlText w:val="%3."/>
+      <w:lvlJc w:val="left"/>
+      <w:pPr>
+        <w:tabs>
+          <w:tab w:val="num" w:pos="2160"/>
+        </w:tabs>
+        <w:ind w:left="2160" w:hanging="360"/>
+      </w:pPr>
+    </w:lvl>
+    <w:lvl w:ilvl="3" w:tentative="1">
+      <w:start w:val="1"/>
+      <w:numFmt w:val="decimal"/>
+      <w:lvlText w:val="%4."/>
+      <w:lvlJc w:val="left"/>
+      <w:pPr>
+        <w:tabs>
+          <w:tab w:val="num" w:pos="2880"/>
+        </w:tabs>
+        <w:ind w:left="2880" w:hanging="360"/>
+      </w:pPr>
+    </w:lvl>
+    <w:lvl w:ilvl="4" w:tentative="1">
+      <w:start w:val="1"/>
+      <w:numFmt w:val="decimal"/>
+      <w:lvlText w:val="%5."/>
+      <w:lvlJc w:val="left"/>
+      <w:pPr>
+        <w:tabs>
+          <w:tab w:val="num" w:pos="3600"/>
+        </w:tabs>
+        <w:ind w:left="3600" w:hanging="360"/>
+      </w:pPr>
+    </w:lvl>
+    <w:lvl w:ilvl="5" w:tentative="1">
+      <w:start w:val="1"/>
+      <w:numFmt w:val="decimal"/>
+      <w:lvlText w:val="%6."/>
+      <w:lvlJc w:val="left"/>
+      <w:pPr>
+        <w:tabs>
+          <w:tab w:val="num" w:pos="4320"/>
+        </w:tabs>
+        <w:ind w:left="4320" w:hanging="360"/>
+      </w:pPr>
+    </w:lvl>
+    <w:lvl w:ilvl="6" w:tentative="1">
+      <w:start w:val="1"/>
+      <w:numFmt w:val="decimal"/>
+      <w:lvlText w:val="%7."/>
+      <w:lvlJc w:val="left"/>
+      <w:pPr>
+        <w:tabs>
+          <w:tab w:val="num" w:pos="5040"/>
+        </w:tabs>
+        <w:ind w:left="5040" w:hanging="360"/>
+      </w:pPr>
+    </w:lvl>
+    <w:lvl w:ilvl="7" w:tentative="1">
+      <w:start w:val="1"/>
+      <w:numFmt w:val="decimal"/>
+      <w:lvlText w:val="%8."/>
+      <w:lvlJc w:val="left"/>
+      <w:pPr>
+        <w:tabs>
+          <w:tab w:val="num" w:pos="5760"/>
+        </w:tabs>
+        <w:ind w:left="5760" w:hanging="360"/>
+      </w:pPr>
+    </w:lvl>
+    <w:lvl w:ilvl="8" w:tentative="1">
+      <w:start w:val="1"/>
+      <w:numFmt w:val="decimal"/>
+      <w:lvlText w:val="%9."/>
+      <w:lvlJc w:val="left"/>
+      <w:pPr>
+        <w:tabs>
+          <w:tab w:val="num" w:pos="6480"/>
+        </w:tabs>
+        <w:ind w:left="6480" w:hanging="360"/>
+      </w:pPr>
+    </w:lvl>
+  </w:abstractNum>
+  <w:abstractNum w:abstractNumId="26" w15:restartNumberingAfterBreak="0">
     <w:nsid w:val="5A511BF8"/>
     <w:multiLevelType w:val="hybridMultilevel"/>
     <w:tmpl w:val="7ECCC2C0"/>
@@ -13428,7 +16413,7 @@
       </w:rPr>
     </w:lvl>
   </w:abstractNum>
-  <w:abstractNum w:abstractNumId="22" w15:restartNumberingAfterBreak="0">
+  <w:abstractNum w:abstractNumId="27" w15:restartNumberingAfterBreak="0">
     <w:nsid w:val="5D63745B"/>
     <w:multiLevelType w:val="multilevel"/>
     <w:tmpl w:val="2BAE4218"/>
@@ -13577,7 +16562,7 @@
       </w:rPr>
     </w:lvl>
   </w:abstractNum>
-  <w:abstractNum w:abstractNumId="23" w15:restartNumberingAfterBreak="0">
+  <w:abstractNum w:abstractNumId="28" w15:restartNumberingAfterBreak="0">
     <w:nsid w:val="6EA161BA"/>
     <w:multiLevelType w:val="hybridMultilevel"/>
     <w:tmpl w:val="78E8FC9A"/>
@@ -13690,7 +16675,240 @@
       </w:rPr>
     </w:lvl>
   </w:abstractNum>
-  <w:abstractNum w:abstractNumId="24" w15:restartNumberingAfterBreak="0">
+  <w:abstractNum w:abstractNumId="29" w15:restartNumberingAfterBreak="0">
+    <w:nsid w:val="71661C8D"/>
+    <w:multiLevelType w:val="multilevel"/>
+    <w:tmpl w:val="7C08AF56"/>
+    <w:lvl w:ilvl="0">
+      <w:start w:val="1"/>
+      <w:numFmt w:val="bullet"/>
+      <w:lvlText w:val=""/>
+      <w:lvlJc w:val="left"/>
+      <w:pPr>
+        <w:tabs>
+          <w:tab w:val="num" w:pos="720"/>
+        </w:tabs>
+        <w:ind w:left="720" w:hanging="360"/>
+      </w:pPr>
+      <w:rPr>
+        <w:rFonts w:ascii="Symbol" w:hAnsi="Symbol" w:hint="default"/>
+      </w:rPr>
+    </w:lvl>
+    <w:lvl w:ilvl="1">
+      <w:start w:val="1"/>
+      <w:numFmt w:val="bullet"/>
+      <w:lvlText w:val="o"/>
+      <w:lvlJc w:val="left"/>
+      <w:pPr>
+        <w:tabs>
+          <w:tab w:val="num" w:pos="1440"/>
+        </w:tabs>
+        <w:ind w:left="1440" w:hanging="360"/>
+      </w:pPr>
+      <w:rPr>
+        <w:rFonts w:ascii="Courier New" w:hAnsi="Courier New" w:hint="default"/>
+        <w:sz w:val="20"/>
+      </w:rPr>
+    </w:lvl>
+    <w:lvl w:ilvl="2" w:tentative="1">
+      <w:start w:val="1"/>
+      <w:numFmt w:val="decimal"/>
+      <w:lvlText w:val="%3."/>
+      <w:lvlJc w:val="left"/>
+      <w:pPr>
+        <w:tabs>
+          <w:tab w:val="num" w:pos="2160"/>
+        </w:tabs>
+        <w:ind w:left="2160" w:hanging="360"/>
+      </w:pPr>
+    </w:lvl>
+    <w:lvl w:ilvl="3" w:tentative="1">
+      <w:start w:val="1"/>
+      <w:numFmt w:val="decimal"/>
+      <w:lvlText w:val="%4."/>
+      <w:lvlJc w:val="left"/>
+      <w:pPr>
+        <w:tabs>
+          <w:tab w:val="num" w:pos="2880"/>
+        </w:tabs>
+        <w:ind w:left="2880" w:hanging="360"/>
+      </w:pPr>
+    </w:lvl>
+    <w:lvl w:ilvl="4" w:tentative="1">
+      <w:start w:val="1"/>
+      <w:numFmt w:val="decimal"/>
+      <w:lvlText w:val="%5."/>
+      <w:lvlJc w:val="left"/>
+      <w:pPr>
+        <w:tabs>
+          <w:tab w:val="num" w:pos="3600"/>
+        </w:tabs>
+        <w:ind w:left="3600" w:hanging="360"/>
+      </w:pPr>
+    </w:lvl>
+    <w:lvl w:ilvl="5" w:tentative="1">
+      <w:start w:val="1"/>
+      <w:numFmt w:val="decimal"/>
+      <w:lvlText w:val="%6."/>
+      <w:lvlJc w:val="left"/>
+      <w:pPr>
+        <w:tabs>
+          <w:tab w:val="num" w:pos="4320"/>
+        </w:tabs>
+        <w:ind w:left="4320" w:hanging="360"/>
+      </w:pPr>
+    </w:lvl>
+    <w:lvl w:ilvl="6" w:tentative="1">
+      <w:start w:val="1"/>
+      <w:numFmt w:val="decimal"/>
+      <w:lvlText w:val="%7."/>
+      <w:lvlJc w:val="left"/>
+      <w:pPr>
+        <w:tabs>
+          <w:tab w:val="num" w:pos="5040"/>
+        </w:tabs>
+        <w:ind w:left="5040" w:hanging="360"/>
+      </w:pPr>
+    </w:lvl>
+    <w:lvl w:ilvl="7" w:tentative="1">
+      <w:start w:val="1"/>
+      <w:numFmt w:val="decimal"/>
+      <w:lvlText w:val="%8."/>
+      <w:lvlJc w:val="left"/>
+      <w:pPr>
+        <w:tabs>
+          <w:tab w:val="num" w:pos="5760"/>
+        </w:tabs>
+        <w:ind w:left="5760" w:hanging="360"/>
+      </w:pPr>
+    </w:lvl>
+    <w:lvl w:ilvl="8" w:tentative="1">
+      <w:start w:val="1"/>
+      <w:numFmt w:val="decimal"/>
+      <w:lvlText w:val="%9."/>
+      <w:lvlJc w:val="left"/>
+      <w:pPr>
+        <w:tabs>
+          <w:tab w:val="num" w:pos="6480"/>
+        </w:tabs>
+        <w:ind w:left="6480" w:hanging="360"/>
+      </w:pPr>
+    </w:lvl>
+  </w:abstractNum>
+  <w:abstractNum w:abstractNumId="30" w15:restartNumberingAfterBreak="0">
+    <w:nsid w:val="74CE4AB6"/>
+    <w:multiLevelType w:val="multilevel"/>
+    <w:tmpl w:val="BDDA0C32"/>
+    <w:lvl w:ilvl="0">
+      <w:start w:val="1"/>
+      <w:numFmt w:val="decimal"/>
+      <w:lvlText w:val="%1."/>
+      <w:lvlJc w:val="left"/>
+      <w:pPr>
+        <w:tabs>
+          <w:tab w:val="num" w:pos="720"/>
+        </w:tabs>
+        <w:ind w:left="720" w:hanging="360"/>
+      </w:pPr>
+    </w:lvl>
+    <w:lvl w:ilvl="1" w:tentative="1">
+      <w:start w:val="1"/>
+      <w:numFmt w:val="decimal"/>
+      <w:lvlText w:val="%2."/>
+      <w:lvlJc w:val="left"/>
+      <w:pPr>
+        <w:tabs>
+          <w:tab w:val="num" w:pos="1440"/>
+        </w:tabs>
+        <w:ind w:left="1440" w:hanging="360"/>
+      </w:pPr>
+    </w:lvl>
+    <w:lvl w:ilvl="2" w:tentative="1">
+      <w:start w:val="1"/>
+      <w:numFmt w:val="decimal"/>
+      <w:lvlText w:val="%3."/>
+      <w:lvlJc w:val="left"/>
+      <w:pPr>
+        <w:tabs>
+          <w:tab w:val="num" w:pos="2160"/>
+        </w:tabs>
+        <w:ind w:left="2160" w:hanging="360"/>
+      </w:pPr>
+    </w:lvl>
+    <w:lvl w:ilvl="3" w:tentative="1">
+      <w:start w:val="1"/>
+      <w:numFmt w:val="decimal"/>
+      <w:lvlText w:val="%4."/>
+      <w:lvlJc w:val="left"/>
+      <w:pPr>
+        <w:tabs>
+          <w:tab w:val="num" w:pos="2880"/>
+        </w:tabs>
+        <w:ind w:left="2880" w:hanging="360"/>
+      </w:pPr>
+    </w:lvl>
+    <w:lvl w:ilvl="4" w:tentative="1">
+      <w:start w:val="1"/>
+      <w:numFmt w:val="decimal"/>
+      <w:lvlText w:val="%5."/>
+      <w:lvlJc w:val="left"/>
+      <w:pPr>
+        <w:tabs>
+          <w:tab w:val="num" w:pos="3600"/>
+        </w:tabs>
+        <w:ind w:left="3600" w:hanging="360"/>
+      </w:pPr>
+    </w:lvl>
+    <w:lvl w:ilvl="5" w:tentative="1">
+      <w:start w:val="1"/>
+      <w:numFmt w:val="decimal"/>
+      <w:lvlText w:val="%6."/>
+      <w:lvlJc w:val="left"/>
+      <w:pPr>
+        <w:tabs>
+          <w:tab w:val="num" w:pos="4320"/>
+        </w:tabs>
+        <w:ind w:left="4320" w:hanging="360"/>
+      </w:pPr>
+    </w:lvl>
+    <w:lvl w:ilvl="6" w:tentative="1">
+      <w:start w:val="1"/>
+      <w:numFmt w:val="decimal"/>
+      <w:lvlText w:val="%7."/>
+      <w:lvlJc w:val="left"/>
+      <w:pPr>
+        <w:tabs>
+          <w:tab w:val="num" w:pos="5040"/>
+        </w:tabs>
+        <w:ind w:left="5040" w:hanging="360"/>
+      </w:pPr>
+    </w:lvl>
+    <w:lvl w:ilvl="7" w:tentative="1">
+      <w:start w:val="1"/>
+      <w:numFmt w:val="decimal"/>
+      <w:lvlText w:val="%8."/>
+      <w:lvlJc w:val="left"/>
+      <w:pPr>
+        <w:tabs>
+          <w:tab w:val="num" w:pos="5760"/>
+        </w:tabs>
+        <w:ind w:left="5760" w:hanging="360"/>
+      </w:pPr>
+    </w:lvl>
+    <w:lvl w:ilvl="8" w:tentative="1">
+      <w:start w:val="1"/>
+      <w:numFmt w:val="decimal"/>
+      <w:lvlText w:val="%9."/>
+      <w:lvlJc w:val="left"/>
+      <w:pPr>
+        <w:tabs>
+          <w:tab w:val="num" w:pos="6480"/>
+        </w:tabs>
+        <w:ind w:left="6480" w:hanging="360"/>
+      </w:pPr>
+    </w:lvl>
+  </w:abstractNum>
+  <w:abstractNum w:abstractNumId="31" w15:restartNumberingAfterBreak="0">
     <w:nsid w:val="769572BB"/>
     <w:multiLevelType w:val="multilevel"/>
     <w:tmpl w:val="2BAE4218"/>
@@ -13839,7 +17057,127 @@
       </w:rPr>
     </w:lvl>
   </w:abstractNum>
-  <w:abstractNum w:abstractNumId="25" w15:restartNumberingAfterBreak="0">
+  <w:abstractNum w:abstractNumId="32" w15:restartNumberingAfterBreak="0">
+    <w:nsid w:val="7B1650CA"/>
+    <w:multiLevelType w:val="multilevel"/>
+    <w:tmpl w:val="7C08AF56"/>
+    <w:lvl w:ilvl="0">
+      <w:start w:val="1"/>
+      <w:numFmt w:val="bullet"/>
+      <w:lvlText w:val=""/>
+      <w:lvlJc w:val="left"/>
+      <w:pPr>
+        <w:tabs>
+          <w:tab w:val="num" w:pos="720"/>
+        </w:tabs>
+        <w:ind w:left="720" w:hanging="360"/>
+      </w:pPr>
+      <w:rPr>
+        <w:rFonts w:ascii="Symbol" w:hAnsi="Symbol" w:hint="default"/>
+      </w:rPr>
+    </w:lvl>
+    <w:lvl w:ilvl="1">
+      <w:start w:val="1"/>
+      <w:numFmt w:val="bullet"/>
+      <w:lvlText w:val="o"/>
+      <w:lvlJc w:val="left"/>
+      <w:pPr>
+        <w:tabs>
+          <w:tab w:val="num" w:pos="1440"/>
+        </w:tabs>
+        <w:ind w:left="1440" w:hanging="360"/>
+      </w:pPr>
+      <w:rPr>
+        <w:rFonts w:ascii="Courier New" w:hAnsi="Courier New" w:hint="default"/>
+        <w:sz w:val="20"/>
+      </w:rPr>
+    </w:lvl>
+    <w:lvl w:ilvl="2" w:tentative="1">
+      <w:start w:val="1"/>
+      <w:numFmt w:val="decimal"/>
+      <w:lvlText w:val="%3."/>
+      <w:lvlJc w:val="left"/>
+      <w:pPr>
+        <w:tabs>
+          <w:tab w:val="num" w:pos="2160"/>
+        </w:tabs>
+        <w:ind w:left="2160" w:hanging="360"/>
+      </w:pPr>
+    </w:lvl>
+    <w:lvl w:ilvl="3" w:tentative="1">
+      <w:start w:val="1"/>
+      <w:numFmt w:val="decimal"/>
+      <w:lvlText w:val="%4."/>
+      <w:lvlJc w:val="left"/>
+      <w:pPr>
+        <w:tabs>
+          <w:tab w:val="num" w:pos="2880"/>
+        </w:tabs>
+        <w:ind w:left="2880" w:hanging="360"/>
+      </w:pPr>
+    </w:lvl>
+    <w:lvl w:ilvl="4" w:tentative="1">
+      <w:start w:val="1"/>
+      <w:numFmt w:val="decimal"/>
+      <w:lvlText w:val="%5."/>
+      <w:lvlJc w:val="left"/>
+      <w:pPr>
+        <w:tabs>
+          <w:tab w:val="num" w:pos="3600"/>
+        </w:tabs>
+        <w:ind w:left="3600" w:hanging="360"/>
+      </w:pPr>
+    </w:lvl>
+    <w:lvl w:ilvl="5" w:tentative="1">
+      <w:start w:val="1"/>
+      <w:numFmt w:val="decimal"/>
+      <w:lvlText w:val="%6."/>
+      <w:lvlJc w:val="left"/>
+      <w:pPr>
+        <w:tabs>
+          <w:tab w:val="num" w:pos="4320"/>
+        </w:tabs>
+        <w:ind w:left="4320" w:hanging="360"/>
+      </w:pPr>
+    </w:lvl>
+    <w:lvl w:ilvl="6" w:tentative="1">
+      <w:start w:val="1"/>
+      <w:numFmt w:val="decimal"/>
+      <w:lvlText w:val="%7."/>
+      <w:lvlJc w:val="left"/>
+      <w:pPr>
+        <w:tabs>
+          <w:tab w:val="num" w:pos="5040"/>
+        </w:tabs>
+        <w:ind w:left="5040" w:hanging="360"/>
+      </w:pPr>
+    </w:lvl>
+    <w:lvl w:ilvl="7" w:tentative="1">
+      <w:start w:val="1"/>
+      <w:numFmt w:val="decimal"/>
+      <w:lvlText w:val="%8."/>
+      <w:lvlJc w:val="left"/>
+      <w:pPr>
+        <w:tabs>
+          <w:tab w:val="num" w:pos="5760"/>
+        </w:tabs>
+        <w:ind w:left="5760" w:hanging="360"/>
+      </w:pPr>
+    </w:lvl>
+    <w:lvl w:ilvl="8" w:tentative="1">
+      <w:start w:val="1"/>
+      <w:numFmt w:val="decimal"/>
+      <w:lvlText w:val="%9."/>
+      <w:lvlJc w:val="left"/>
+      <w:pPr>
+        <w:tabs>
+          <w:tab w:val="num" w:pos="6480"/>
+        </w:tabs>
+        <w:ind w:left="6480" w:hanging="360"/>
+      </w:pPr>
+    </w:lvl>
+  </w:abstractNum>
+  <w:abstractNum w:abstractNumId="33" w15:restartNumberingAfterBreak="0">
     <w:nsid w:val="7D3F29EC"/>
     <w:multiLevelType w:val="hybridMultilevel"/>
     <w:tmpl w:val="E96EBB46"/>
@@ -13952,7 +17290,7 @@
       </w:rPr>
     </w:lvl>
   </w:abstractNum>
-  <w:abstractNum w:abstractNumId="26" w15:restartNumberingAfterBreak="0">
+  <w:abstractNum w:abstractNumId="34" w15:restartNumberingAfterBreak="0">
     <w:nsid w:val="7E7E0CC9"/>
     <w:multiLevelType w:val="multilevel"/>
     <w:tmpl w:val="5A7A82EC"/>
@@ -14105,13 +17443,13 @@
     <w:abstractNumId w:val="3"/>
   </w:num>
   <w:num w:numId="2" w16cid:durableId="144704835">
-    <w:abstractNumId w:val="26"/>
+    <w:abstractNumId w:val="34"/>
   </w:num>
   <w:num w:numId="3" w16cid:durableId="220026586">
-    <w:abstractNumId w:val="13"/>
+    <w:abstractNumId w:val="16"/>
   </w:num>
   <w:num w:numId="4" w16cid:durableId="227231943">
-    <w:abstractNumId w:val="17"/>
+    <w:abstractNumId w:val="20"/>
   </w:num>
   <w:num w:numId="5" w16cid:durableId="1210415723">
     <w:abstractNumId w:val="12"/>
@@ -14126,22 +17464,22 @@
     <w:abstractNumId w:val="6"/>
   </w:num>
   <w:num w:numId="9" w16cid:durableId="1162813539">
-    <w:abstractNumId w:val="16"/>
+    <w:abstractNumId w:val="19"/>
   </w:num>
   <w:num w:numId="10" w16cid:durableId="1394692298">
     <w:abstractNumId w:val="10"/>
   </w:num>
   <w:num w:numId="11" w16cid:durableId="62458716">
-    <w:abstractNumId w:val="23"/>
+    <w:abstractNumId w:val="28"/>
   </w:num>
   <w:num w:numId="12" w16cid:durableId="853496346">
-    <w:abstractNumId w:val="25"/>
+    <w:abstractNumId w:val="33"/>
   </w:num>
   <w:num w:numId="13" w16cid:durableId="148790726">
-    <w:abstractNumId w:val="18"/>
+    <w:abstractNumId w:val="22"/>
   </w:num>
   <w:num w:numId="14" w16cid:durableId="976645774">
-    <w:abstractNumId w:val="19"/>
+    <w:abstractNumId w:val="23"/>
   </w:num>
   <w:num w:numId="15" w16cid:durableId="671953516">
     <w:abstractNumId w:val="0"/>
@@ -14150,22 +17488,22 @@
     <w:abstractNumId w:val="1"/>
   </w:num>
   <w:num w:numId="17" w16cid:durableId="1074857528">
-    <w:abstractNumId w:val="15"/>
+    <w:abstractNumId w:val="18"/>
   </w:num>
   <w:num w:numId="18" w16cid:durableId="1978029031">
-    <w:abstractNumId w:val="20"/>
+    <w:abstractNumId w:val="24"/>
   </w:num>
   <w:num w:numId="19" w16cid:durableId="1116952142">
     <w:abstractNumId w:val="9"/>
   </w:num>
   <w:num w:numId="20" w16cid:durableId="172577975">
-    <w:abstractNumId w:val="22"/>
+    <w:abstractNumId w:val="27"/>
   </w:num>
   <w:num w:numId="21" w16cid:durableId="524561243">
-    <w:abstractNumId w:val="24"/>
+    <w:abstractNumId w:val="31"/>
   </w:num>
   <w:num w:numId="22" w16cid:durableId="2628340">
-    <w:abstractNumId w:val="14"/>
+    <w:abstractNumId w:val="17"/>
   </w:num>
   <w:num w:numId="23" w16cid:durableId="8995377">
     <w:abstractNumId w:val="5"/>
@@ -14174,13 +17512,37 @@
     <w:abstractNumId w:val="11"/>
   </w:num>
   <w:num w:numId="25" w16cid:durableId="30226113">
-    <w:abstractNumId w:val="21"/>
+    <w:abstractNumId w:val="26"/>
   </w:num>
   <w:num w:numId="26" w16cid:durableId="215431535">
     <w:abstractNumId w:val="4"/>
   </w:num>
   <w:num w:numId="27" w16cid:durableId="2066294473">
     <w:abstractNumId w:val="8"/>
+  </w:num>
+  <w:num w:numId="28" w16cid:durableId="792359709">
+    <w:abstractNumId w:val="15"/>
+  </w:num>
+  <w:num w:numId="29" w16cid:durableId="632368591">
+    <w:abstractNumId w:val="21"/>
+  </w:num>
+  <w:num w:numId="30" w16cid:durableId="2120485535">
+    <w:abstractNumId w:val="13"/>
+  </w:num>
+  <w:num w:numId="31" w16cid:durableId="630672165">
+    <w:abstractNumId w:val="30"/>
+  </w:num>
+  <w:num w:numId="32" w16cid:durableId="123549222">
+    <w:abstractNumId w:val="32"/>
+  </w:num>
+  <w:num w:numId="33" w16cid:durableId="397827870">
+    <w:abstractNumId w:val="29"/>
+  </w:num>
+  <w:num w:numId="34" w16cid:durableId="355499295">
+    <w:abstractNumId w:val="25"/>
+  </w:num>
+  <w:num w:numId="35" w16cid:durableId="1788815880">
+    <w:abstractNumId w:val="14"/>
   </w:num>
   <w:numIdMacAtCleanup w:val="27"/>
 </w:numbering>
@@ -14614,7 +17976,6 @@
     <w:next w:val="Normal"/>
     <w:link w:val="Heading2Char"/>
     <w:uiPriority w:val="9"/>
-    <w:semiHidden/>
     <w:unhideWhenUsed/>
     <w:qFormat/>
     <w:rsid w:val="00AA1E09"/>
@@ -14830,7 +18191,6 @@
     <w:basedOn w:val="DefaultParagraphFont"/>
     <w:link w:val="Heading2"/>
     <w:uiPriority w:val="9"/>
-    <w:semiHidden/>
     <w:rsid w:val="00AA1E09"/>
     <w:rPr>
       <w:rFonts w:asciiTheme="majorHAnsi" w:eastAsiaTheme="majorEastAsia" w:hAnsiTheme="majorHAnsi" w:cstheme="majorBidi"/>

</xml_diff>